<commit_message>
Agregamos version 2.0 de PGP
</commit_message>
<xml_diff>
--- a/Documentación/PGP-Bestnid-SSO.docx
+++ b/Documentación/PGP-Bestnid-SSO.docx
@@ -208,15 +208,7 @@
           <w:color w:val="5F5F5F"/>
           <w:sz w:val="22"/>
         </w:rPr>
-        <w:t>Proyecto: BestnidSS</w:t>
-      </w:r>
-      <w:r>
-        <w:rPr>
-          <w:b/>
-          <w:color w:val="5F5F5F"/>
-          <w:sz w:val="22"/>
-        </w:rPr>
-        <w:t>O</w:t>
+        <w:t>Proyecto: BestnidSSO</w:t>
       </w:r>
     </w:p>
     <w:p>
@@ -576,6 +568,69 @@
           </w:p>
         </w:tc>
       </w:tr>
+      <w:tr>
+        <w:trPr>
+          <w:trHeight w:val="1120"/>
+          <w:jc w:val="center"/>
+        </w:trPr>
+        <w:tc>
+          <w:tcPr>
+            <w:tcW w:w="1290" w:type="dxa"/>
+            <w:vAlign w:val="center"/>
+          </w:tcPr>
+          <w:p>
+            <w:pPr>
+              <w:pStyle w:val="normal0"/>
+              <w:jc w:val="both"/>
+            </w:pPr>
+            <w:r>
+              <w:t>14/05/2015</w:t>
+            </w:r>
+          </w:p>
+        </w:tc>
+        <w:tc>
+          <w:tcPr>
+            <w:tcW w:w="1875" w:type="dxa"/>
+            <w:vAlign w:val="center"/>
+          </w:tcPr>
+          <w:p>
+            <w:pPr>
+              <w:pStyle w:val="normal0"/>
+              <w:jc w:val="center"/>
+            </w:pPr>
+            <w:r>
+              <w:t>2.0</w:t>
+            </w:r>
+          </w:p>
+        </w:tc>
+        <w:tc>
+          <w:tcPr>
+            <w:tcW w:w="2190" w:type="dxa"/>
+            <w:vAlign w:val="center"/>
+          </w:tcPr>
+          <w:p>
+            <w:pPr>
+              <w:pStyle w:val="normal0"/>
+              <w:jc w:val="center"/>
+            </w:pPr>
+            <w:r>
+              <w:t>GOT</w:t>
+            </w:r>
+          </w:p>
+        </w:tc>
+        <w:tc>
+          <w:tcPr>
+            <w:tcW w:w="3450" w:type="dxa"/>
+            <w:vAlign w:val="center"/>
+          </w:tcPr>
+          <w:p>
+            <w:pPr>
+              <w:pStyle w:val="normal0"/>
+              <w:jc w:val="both"/>
+            </w:pPr>
+          </w:p>
+        </w:tc>
+      </w:tr>
     </w:tbl>
     <w:p>
       <w:pPr>
@@ -1046,7 +1101,6 @@
           <w:b/>
           <w:sz w:val="32"/>
         </w:rPr>
-        <w:lastRenderedPageBreak/>
         <w:t>Introducción</w:t>
       </w:r>
     </w:p>
@@ -1105,13 +1159,7 @@
       <w:bookmarkStart w:id="6" w:name="h.bj3jcnd6cjcy" w:colFirst="0" w:colLast="0"/>
       <w:bookmarkEnd w:id="6"/>
       <w:r>
-        <w:t>Se espera poder desarrollar un sistema WEB que pueda realizar las operaci</w:t>
-      </w:r>
-      <w:r>
-        <w:t xml:space="preserve">ones necesarias para la automatización de subastas. El mismo tendrá la capacidad de administrar varios usuarios, los cuales pueden publicar y ofertar por distintos productos subastados, los mismos productos serán pagados por medio de tarjeta de crédito la </w:t>
-      </w:r>
-      <w:r>
-        <w:t>cual deberá ser ingresada al momento de registrarse un usuario..</w:t>
+        <w:t>Se espera poder desarrollar un sistema WEB que pueda realizar las operaciones necesarias para la automatización de subastas. El mismo tendrá la capacidad de administrar varios usuarios, los cuales pueden publicar y ofertar por distintos productos subastados, los mismos productos serán pagados por medio de tarjeta de crédito la cual deberá ser ingresada al momento de registrarse un usuario..</w:t>
       </w:r>
     </w:p>
     <w:p>
@@ -1123,10 +1171,7 @@
       <w:bookmarkStart w:id="7" w:name="h.62ijpq1psajl" w:colFirst="0" w:colLast="0"/>
       <w:bookmarkEnd w:id="7"/>
       <w:r>
-        <w:t>S</w:t>
-      </w:r>
-      <w:r>
-        <w:t xml:space="preserve">e contara con un administrador el cual tendrá la capacidad de agregar/modificar/eliminar </w:t>
+        <w:t xml:space="preserve">Se contara con un administrador el cual tendrá la capacidad de agregar/modificar/eliminar </w:t>
       </w:r>
       <w:r>
         <w:t>categorías</w:t>
@@ -1144,10 +1189,7 @@
         <w:t>serán</w:t>
       </w:r>
       <w:r>
-        <w:t xml:space="preserve"> utilizado</w:t>
-      </w:r>
-      <w:r>
-        <w:t xml:space="preserve">s con fines </w:t>
+        <w:t xml:space="preserve"> utilizados con fines </w:t>
       </w:r>
       <w:r>
         <w:t>estadísticos</w:t>
@@ -1229,7 +1271,14 @@
       <w:bookmarkStart w:id="11" w:name="h.su7j6esa2nbi" w:colFirst="0" w:colLast="0"/>
       <w:bookmarkEnd w:id="11"/>
       <w:r>
-        <w:t>Presupuesto estimado $127134</w:t>
+        <w:t>Presupuesto estimado $</w:t>
+      </w:r>
+      <w:r>
+        <w:rPr>
+          <w:sz w:val="19"/>
+          <w:szCs w:val="19"/>
+        </w:rPr>
+        <w:t>59656</w:t>
       </w:r>
     </w:p>
     <w:p>
@@ -1244,10 +1293,7 @@
         <w:t>Además</w:t>
       </w:r>
       <w:r>
-        <w:t xml:space="preserve"> de las restricciones planteadas en e</w:t>
-      </w:r>
-      <w:r>
-        <w:t xml:space="preserve">l STD 830 inciso 2.4 se </w:t>
+        <w:t xml:space="preserve"> de las restricciones planteadas en el STD 830 inciso 2.4 se </w:t>
       </w:r>
       <w:r>
         <w:t>deberá</w:t>
@@ -1312,14 +1358,7 @@
           <w:b/>
           <w:sz w:val="26"/>
         </w:rPr>
-        <w:t>Entregables del p</w:t>
-      </w:r>
-      <w:r>
-        <w:rPr>
-          <w:b/>
-          <w:sz w:val="26"/>
-        </w:rPr>
-        <w:t>royecto</w:t>
+        <w:t>Entregables del proyecto</w:t>
       </w:r>
       <w:bookmarkStart w:id="14" w:name="h.zf8adk6rmwy" w:colFirst="0" w:colLast="0"/>
       <w:bookmarkStart w:id="15" w:name="h.buqeqdu2snpn" w:colFirst="0" w:colLast="0"/>
@@ -1567,7 +1606,6 @@
           <w:b/>
           <w:sz w:val="32"/>
         </w:rPr>
-        <w:lastRenderedPageBreak/>
         <w:t>Documentos referenciados</w:t>
       </w:r>
     </w:p>
@@ -2281,10 +2319,7 @@
         <w:t>características</w:t>
       </w:r>
       <w:r>
-        <w:t xml:space="preserve"> que ha</w:t>
-      </w:r>
-      <w:r>
-        <w:t xml:space="preserve">cen que algo sea </w:t>
+        <w:t xml:space="preserve"> que hacen que algo sea </w:t>
       </w:r>
       <w:r>
         <w:t>práctico</w:t>
@@ -2348,47 +2383,18 @@
     <w:p>
       <w:pPr>
         <w:pStyle w:val="normal0"/>
-        <w:ind w:firstLine="720"/>
+        <w:ind w:left="600"/>
         <w:jc w:val="both"/>
       </w:pPr>
       <w:bookmarkStart w:id="23" w:name="h.e7djyxj4zx9b" w:colFirst="0" w:colLast="0"/>
       <w:bookmarkStart w:id="24" w:name="h.vt9e2tqgu57q" w:colFirst="0" w:colLast="0"/>
+      <w:bookmarkStart w:id="25" w:name="h.3rdcrjn" w:colFirst="0" w:colLast="0"/>
       <w:bookmarkEnd w:id="23"/>
       <w:bookmarkEnd w:id="24"/>
-      <w:r>
-        <w:t>E</w:t>
-      </w:r>
-      <w:r>
-        <w:t>l sistema contará con una con</w:t>
-      </w:r>
-      <w:r>
-        <w:t>exión al servidor de t</w:t>
-      </w:r>
-      <w:r>
-        <w:t>arjetas de crédito la cual será</w:t>
-      </w:r>
-    </w:p>
-    <w:p>
-      <w:pPr>
-        <w:pStyle w:val="normal0"/>
-        <w:ind w:firstLine="720"/>
-        <w:jc w:val="both"/>
-      </w:pPr>
-      <w:r>
-        <w:t>utilizada</w:t>
-      </w:r>
-      <w:r>
-        <w:t xml:space="preserve"> para las funcionalidades de compra de productos.</w:t>
-      </w:r>
-    </w:p>
-    <w:p>
-      <w:pPr>
-        <w:pStyle w:val="normal0"/>
-        <w:ind w:left="600"/>
-        <w:jc w:val="both"/>
-      </w:pPr>
-      <w:bookmarkStart w:id="25" w:name="h.3rdcrjn" w:colFirst="0" w:colLast="0"/>
       <w:bookmarkEnd w:id="25"/>
+      <w:r>
+        <w:t>Todos los miembros de la organización G.O.T. se comunicaran con el cliente durante las reuniones presenciales y vía mail para estar en contacto sobre los avances del proyecto.</w:t>
+      </w:r>
     </w:p>
     <w:p>
       <w:pPr>
@@ -2421,10 +2427,7 @@
       <w:bookmarkEnd w:id="26"/>
       <w:bookmarkEnd w:id="27"/>
       <w:r>
-        <w:t xml:space="preserve">La estructura interna llevada a delante por la empresa es la </w:t>
-      </w:r>
-      <w:r>
-        <w:t>Democrática Descentralizada ya que el liderazgo rota de un miembro a otro dependiendo de las tareas que se realicen en esa etapa del proyecto, al ser democrático todas las metas y decisiones a tomar son resueltas por consenso de la totalidad de la empresa.</w:t>
+        <w:t>La estructura interna llevada a delante por la empresa es la Democrática Descentralizada ya que el liderazgo rota de un miembro a otro dependiendo de las tareas que se realicen en esa etapa del proyecto, al ser democrático todas las metas y decisiones a tomar son resueltas por consenso de la totalidad de la empresa.</w:t>
       </w:r>
     </w:p>
     <w:p>
@@ -2458,8 +2461,9 @@
     </w:p>
     <w:p>
       <w:pPr>
-        <w:pStyle w:val="normal0"/>
-        <w:ind w:left="708"/>
+        <w:pStyle w:val="NormalWeb"/>
+        <w:spacing w:before="0" w:beforeAutospacing="0" w:after="0" w:afterAutospacing="0"/>
+        <w:ind w:left="426" w:firstLine="283"/>
         <w:jc w:val="both"/>
       </w:pPr>
       <w:bookmarkStart w:id="29" w:name="h.d9aa86lu7twj" w:colFirst="0" w:colLast="0"/>
@@ -2468,41 +2472,84 @@
       <w:bookmarkEnd w:id="30"/>
       <w:r>
         <w:rPr>
-          <w:highlight w:val="white"/>
-        </w:rPr>
-        <w:t xml:space="preserve">Los miembros participaran en todas las actividades, </w:t>
-      </w:r>
-      <w:r>
-        <w:rPr>
-          <w:highlight w:val="white"/>
-        </w:rPr>
-        <w:t>habrá</w:t>
-      </w:r>
-      <w:r>
-        <w:rPr>
-          <w:highlight w:val="white"/>
-        </w:rPr>
-        <w:t xml:space="preserve"> un jefe elegido </w:t>
-      </w:r>
-      <w:r>
-        <w:rPr>
-          <w:highlight w:val="white"/>
-        </w:rPr>
-        <w:t>democráticamente</w:t>
-      </w:r>
-      <w:r>
-        <w:rPr>
-          <w:highlight w:val="white"/>
-        </w:rPr>
-        <w:t xml:space="preserve"> por lo cual la responsabilidad cae en las manos del jefe durante la etapa.</w:t>
-      </w:r>
-    </w:p>
-    <w:p>
-      <w:pPr>
-        <w:pStyle w:val="normal0"/>
-        <w:ind w:left="708"/>
-        <w:jc w:val="both"/>
-      </w:pPr>
+          <w:rFonts w:ascii="Arial" w:hAnsi="Arial" w:cs="Arial"/>
+          <w:color w:val="000000"/>
+          <w:sz w:val="19"/>
+          <w:szCs w:val="19"/>
+          <w:u w:val="single"/>
+          <w:shd w:val="clear" w:color="auto" w:fill="FFFFFF"/>
+        </w:rPr>
+        <w:t>Asignación de Scrum Master por periodos de tiempo</w:t>
+      </w:r>
+    </w:p>
+    <w:p>
+      <w:pPr>
+        <w:pStyle w:val="NormalWeb"/>
+        <w:spacing w:before="0" w:beforeAutospacing="0" w:after="0" w:afterAutospacing="0"/>
+        <w:ind w:left="709"/>
+        <w:jc w:val="both"/>
+      </w:pPr>
+      <w:r>
+        <w:rPr>
+          <w:rFonts w:ascii="Arial" w:hAnsi="Arial" w:cs="Arial"/>
+          <w:color w:val="000000"/>
+          <w:sz w:val="19"/>
+          <w:szCs w:val="19"/>
+          <w:shd w:val="clear" w:color="auto" w:fill="FFFFFF"/>
+        </w:rPr>
+        <w:t>Los miembros de G.O.T. van a ir rotando el rol de Scrum Master entre sprints, siguiendo el siguiente orden:</w:t>
+      </w:r>
+    </w:p>
+    <w:p>
+      <w:pPr>
+        <w:pStyle w:val="NormalWeb"/>
+        <w:spacing w:before="0" w:beforeAutospacing="0" w:after="0" w:afterAutospacing="0"/>
+        <w:ind w:left="426" w:firstLine="283"/>
+        <w:jc w:val="both"/>
+      </w:pPr>
+      <w:r>
+        <w:rPr>
+          <w:rFonts w:ascii="Arial" w:hAnsi="Arial" w:cs="Arial"/>
+          <w:color w:val="000000"/>
+          <w:sz w:val="19"/>
+          <w:szCs w:val="19"/>
+          <w:shd w:val="clear" w:color="auto" w:fill="FFFFFF"/>
+        </w:rPr>
+        <w:t>-Scrum Master del 1º Sprint: Christian Bracco desde: 22/05/2015 hasta: 11/06/2015</w:t>
+      </w:r>
+    </w:p>
+    <w:p>
+      <w:pPr>
+        <w:pStyle w:val="NormalWeb"/>
+        <w:spacing w:before="0" w:beforeAutospacing="0" w:after="0" w:afterAutospacing="0"/>
+        <w:ind w:left="426" w:firstLine="283"/>
+        <w:jc w:val="both"/>
+      </w:pPr>
+      <w:r>
+        <w:rPr>
+          <w:rFonts w:ascii="Arial" w:hAnsi="Arial" w:cs="Arial"/>
+          <w:color w:val="000000"/>
+          <w:sz w:val="19"/>
+          <w:szCs w:val="19"/>
+          <w:shd w:val="clear" w:color="auto" w:fill="FFFFFF"/>
+        </w:rPr>
+        <w:t xml:space="preserve">-Scrum Master del 2º Sprint: Cristian Alvarado desde: 12/06/2015 hasta: 02/07/2015 </w:t>
+      </w:r>
+    </w:p>
+    <w:p>
+      <w:pPr>
+        <w:pStyle w:val="normal0"/>
+        <w:ind w:left="426" w:firstLine="283"/>
+        <w:jc w:val="both"/>
+      </w:pPr>
+      <w:r>
+        <w:rPr>
+          <w:sz w:val="19"/>
+          <w:szCs w:val="19"/>
+          <w:shd w:val="clear" w:color="auto" w:fill="FFFFFF"/>
+        </w:rPr>
+        <w:t>-Scrum Master del 3º Sprint: Lucas Cuevas desde: 03/07/2015  hasta: 18/07/2015</w:t>
+      </w:r>
     </w:p>
     <w:p>
       <w:pPr>
@@ -2611,7 +2658,13 @@
       <w:bookmarkStart w:id="35" w:name="h.qv7jwltm7ts6" w:colFirst="0" w:colLast="0"/>
       <w:bookmarkEnd w:id="35"/>
       <w:r>
-        <w:t xml:space="preserve">Bracco Christian     programador php         10 semanas </w:t>
+        <w:t>Bracco Christia</w:t>
+      </w:r>
+      <w:r>
+        <w:t>n     programador php         12</w:t>
+      </w:r>
+      <w:r>
+        <w:t xml:space="preserve"> semanas </w:t>
       </w:r>
       <w:r>
         <w:tab/>
@@ -2627,7 +2680,13 @@
       <w:bookmarkStart w:id="36" w:name="h.kufvot4uqebo" w:colFirst="0" w:colLast="0"/>
       <w:bookmarkEnd w:id="36"/>
       <w:r>
-        <w:t>Alvarado Cristian     diseño y admin bd       10 semanas</w:t>
+        <w:t>Alvarado Cristia</w:t>
+      </w:r>
+      <w:r>
+        <w:t>n     diseño y admin bd       12</w:t>
+      </w:r>
+      <w:r>
+        <w:t xml:space="preserve"> semanas</w:t>
       </w:r>
       <w:r>
         <w:tab/>
@@ -2643,10 +2702,13 @@
       <w:bookmarkStart w:id="37" w:name="h.ewprtfxl2q8" w:colFirst="0" w:colLast="0"/>
       <w:bookmarkEnd w:id="37"/>
       <w:r>
-        <w:t>Cuevas Lucas         progr</w:t>
-      </w:r>
-      <w:r>
-        <w:t>amador tester      10 semanas</w:t>
+        <w:t xml:space="preserve">Cuevas Lucas   </w:t>
+      </w:r>
+      <w:r>
+        <w:t xml:space="preserve">      programador tester      12</w:t>
+      </w:r>
+      <w:r>
+        <w:t xml:space="preserve"> semanas</w:t>
       </w:r>
       <w:r>
         <w:tab/>
@@ -2692,33 +2754,13 @@
     <w:p>
       <w:pPr>
         <w:pStyle w:val="normal0"/>
-        <w:ind w:left="1200"/>
-        <w:jc w:val="both"/>
-      </w:pPr>
-      <w:bookmarkStart w:id="39" w:name="h.drmk7d5y4c7" w:colFirst="0" w:colLast="0"/>
-      <w:bookmarkStart w:id="40" w:name="h.6ecj0lkrmnb" w:colFirst="0" w:colLast="0"/>
-      <w:bookmarkEnd w:id="39"/>
-      <w:bookmarkEnd w:id="40"/>
-      <w:r>
-        <w:t xml:space="preserve">Los recursos serán solicitados </w:t>
-      </w:r>
-      <w:r>
-        <w:t>al cliente, ya sea el pago de las licencias de la programas a usar tanto para el desarrollo como para la puesta en marcha</w:t>
-      </w:r>
-    </w:p>
-    <w:p>
-      <w:pPr>
-        <w:pStyle w:val="normal0"/>
-        <w:ind w:left="1200"/>
-        <w:jc w:val="both"/>
-      </w:pPr>
-      <w:bookmarkStart w:id="41" w:name="h.p8w2itfb4quj" w:colFirst="0" w:colLast="0"/>
-      <w:bookmarkEnd w:id="41"/>
-      <w:r>
-        <w:t>del sistema. En caso que el cliente desee actualizar su PC, el equipo de desarrollo puede ofrecer otro de los servicios que brinda, co</w:t>
-      </w:r>
-      <w:r>
-        <w:t>mo es la venta de equipamiento.</w:t>
+        <w:keepNext/>
+        <w:spacing w:before="240" w:after="60"/>
+        <w:ind w:left="1260"/>
+        <w:jc w:val="both"/>
+      </w:pPr>
+      <w:r>
+        <w:t>Se necesitará alquilar un servidor que hostee el sistema, por lo que se establecera un contrato de dos años donde cada mes se cobrara $240+iva para hostear el sistema.</w:t>
       </w:r>
     </w:p>
     <w:p>
@@ -2733,6 +2775,10 @@
         <w:ind w:left="1980" w:hanging="720"/>
         <w:jc w:val="both"/>
       </w:pPr>
+      <w:bookmarkStart w:id="39" w:name="h.drmk7d5y4c7" w:colFirst="0" w:colLast="0"/>
+      <w:bookmarkStart w:id="40" w:name="h.6ecj0lkrmnb" w:colFirst="0" w:colLast="0"/>
+      <w:bookmarkEnd w:id="39"/>
+      <w:bookmarkEnd w:id="40"/>
       <w:r>
         <w:rPr>
           <w:b/>
@@ -2747,15 +2793,12 @@
         <w:ind w:left="1200"/>
         <w:jc w:val="both"/>
       </w:pPr>
-      <w:bookmarkStart w:id="42" w:name="h.ak140fmadwh3" w:colFirst="0" w:colLast="0"/>
-      <w:bookmarkStart w:id="43" w:name="h.2jxsxqh" w:colFirst="0" w:colLast="0"/>
+      <w:bookmarkStart w:id="41" w:name="h.ak140fmadwh3" w:colFirst="0" w:colLast="0"/>
+      <w:bookmarkStart w:id="42" w:name="h.2jxsxqh" w:colFirst="0" w:colLast="0"/>
+      <w:bookmarkEnd w:id="41"/>
       <w:bookmarkEnd w:id="42"/>
-      <w:bookmarkEnd w:id="43"/>
-      <w:r>
-        <w:t xml:space="preserve">Se informara a cada uno de los integrantes del proyecto de las funciones que debe cumplir el sistema, cual </w:t>
-      </w:r>
-      <w:r>
-        <w:t xml:space="preserve">es el dominio en el cual se </w:t>
+      <w:r>
+        <w:t xml:space="preserve">Se informara a cada uno de los integrantes del proyecto de las funciones que debe cumplir el sistema, cual es el dominio en el cual se </w:t>
       </w:r>
       <w:r>
         <w:t>está</w:t>
@@ -2821,30 +2864,30 @@
         </w:rPr>
         <w:t>Principales actividades del proyecto</w:t>
       </w:r>
-      <w:bookmarkStart w:id="44" w:name="h.sw2ynzgtubtl" w:colFirst="0" w:colLast="0"/>
-      <w:bookmarkStart w:id="45" w:name="h.72xpgk92kenj" w:colFirst="0" w:colLast="0"/>
+      <w:bookmarkStart w:id="43" w:name="h.sw2ynzgtubtl" w:colFirst="0" w:colLast="0"/>
+      <w:bookmarkStart w:id="44" w:name="h.72xpgk92kenj" w:colFirst="0" w:colLast="0"/>
+      <w:bookmarkEnd w:id="43"/>
       <w:bookmarkEnd w:id="44"/>
+    </w:p>
+    <w:p>
+      <w:pPr>
+        <w:pStyle w:val="normal0"/>
+        <w:ind w:left="1200"/>
+        <w:jc w:val="both"/>
+      </w:pPr>
+      <w:bookmarkStart w:id="45" w:name="h.5xf3v6vu4ikt" w:colFirst="0" w:colLast="0"/>
       <w:bookmarkEnd w:id="45"/>
-    </w:p>
-    <w:p>
-      <w:pPr>
-        <w:pStyle w:val="normal0"/>
-        <w:ind w:left="1200"/>
-        <w:jc w:val="both"/>
-      </w:pPr>
-      <w:bookmarkStart w:id="46" w:name="h.5xf3v6vu4ikt" w:colFirst="0" w:colLast="0"/>
+      <w:r>
+        <w:t xml:space="preserve">Las tareas </w:t>
+      </w:r>
+      <w:r>
+        <w:t>están</w:t>
+      </w:r>
+      <w:r>
+        <w:t xml:space="preserve"> listadas en el 5.2.2</w:t>
+      </w:r>
+      <w:bookmarkStart w:id="46" w:name="h.z337ya" w:colFirst="0" w:colLast="0"/>
       <w:bookmarkEnd w:id="46"/>
-      <w:r>
-        <w:t xml:space="preserve">Las tareas </w:t>
-      </w:r>
-      <w:r>
-        <w:t>están</w:t>
-      </w:r>
-      <w:r>
-        <w:t xml:space="preserve"> listadas en el 5.2.2</w:t>
-      </w:r>
-      <w:bookmarkStart w:id="47" w:name="h.z337ya" w:colFirst="0" w:colLast="0"/>
-      <w:bookmarkEnd w:id="47"/>
     </w:p>
     <w:p>
       <w:pPr>
@@ -2863,14 +2906,13 @@
           <w:b/>
           <w:sz w:val="26"/>
         </w:rPr>
-        <w:t xml:space="preserve">Asignación de esfuerzo </w:t>
+        <w:t>Asignación de esfuerzo</w:t>
       </w:r>
     </w:p>
     <w:tbl>
       <w:tblPr>
-        <w:tblStyle w:val="a4"/>
         <w:tblW w:w="7520" w:type="dxa"/>
-        <w:tblInd w:w="1092" w:type="dxa"/>
+        <w:tblInd w:w="1242" w:type="dxa"/>
         <w:tblBorders>
           <w:top w:val="single" w:sz="4" w:space="0" w:color="000000"/>
           <w:left w:val="single" w:sz="4" w:space="0" w:color="000000"/>
@@ -3024,7 +3066,7 @@
               <w:jc w:val="both"/>
             </w:pPr>
             <w:r>
-              <w:t>8</w:t>
+              <w:t>15</w:t>
             </w:r>
           </w:p>
         </w:tc>
@@ -3038,7 +3080,7 @@
               <w:jc w:val="both"/>
             </w:pPr>
             <w:r>
-              <w:t>24</w:t>
+              <w:t>45</w:t>
             </w:r>
           </w:p>
         </w:tc>
@@ -3054,10 +3096,7 @@
               <w:jc w:val="both"/>
             </w:pPr>
             <w:r>
-              <w:t>Especificación</w:t>
-            </w:r>
-            <w:r>
-              <w:t xml:space="preserve"> de requerimientos</w:t>
+              <w:t>Especificacion de requerimientos</w:t>
             </w:r>
           </w:p>
         </w:tc>
@@ -3091,7 +3130,7 @@
               <w:jc w:val="both"/>
             </w:pPr>
             <w:r>
-              <w:t>6</w:t>
+              <w:t>8</w:t>
             </w:r>
           </w:p>
         </w:tc>
@@ -3105,7 +3144,7 @@
               <w:jc w:val="both"/>
             </w:pPr>
             <w:r>
-              <w:t>18</w:t>
+              <w:t>24</w:t>
             </w:r>
           </w:p>
         </w:tc>
@@ -3135,7 +3174,7 @@
               <w:jc w:val="both"/>
             </w:pPr>
             <w:r>
-              <w:t>2</w:t>
+              <w:t>1</w:t>
             </w:r>
           </w:p>
         </w:tc>
@@ -3163,7 +3202,7 @@
               <w:jc w:val="both"/>
             </w:pPr>
             <w:r>
-              <w:t>16</w:t>
+              <w:t>8</w:t>
             </w:r>
           </w:p>
           <w:p>
@@ -3222,7 +3261,7 @@
               <w:jc w:val="both"/>
             </w:pPr>
             <w:r>
-              <w:t>10</w:t>
+              <w:t>15</w:t>
             </w:r>
           </w:p>
         </w:tc>
@@ -3236,7 +3275,7 @@
               <w:jc w:val="both"/>
             </w:pPr>
             <w:r>
-              <w:t>20</w:t>
+              <w:t>30</w:t>
             </w:r>
           </w:p>
         </w:tc>
@@ -3255,7 +3294,7 @@
               <w:jc w:val="both"/>
             </w:pPr>
             <w:r>
-              <w:t>Planificación</w:t>
+              <w:t>Planificacion</w:t>
             </w:r>
           </w:p>
         </w:tc>
@@ -3283,7 +3322,7 @@
               <w:jc w:val="both"/>
             </w:pPr>
             <w:r>
-              <w:t>11</w:t>
+              <w:t>12</w:t>
             </w:r>
           </w:p>
         </w:tc>
@@ -3297,7 +3336,7 @@
               <w:jc w:val="both"/>
             </w:pPr>
             <w:r>
-              <w:t>33</w:t>
+              <w:t>36</w:t>
             </w:r>
           </w:p>
         </w:tc>
@@ -3438,22 +3477,7 @@
               <w:jc w:val="both"/>
             </w:pPr>
             <w:r>
-              <w:t xml:space="preserve">Implementar </w:t>
-            </w:r>
-            <w:r>
-              <w:t>función</w:t>
-            </w:r>
-            <w:r>
-              <w:t xml:space="preserve"> iniciar </w:t>
-            </w:r>
-            <w:r>
-              <w:t>sesión</w:t>
-            </w:r>
-            <w:r>
-              <w:t xml:space="preserve">/cerrar </w:t>
-            </w:r>
-            <w:r>
-              <w:t>sesión</w:t>
+              <w:t>Implementar reporte de estadisticas para el (administrador*)</w:t>
             </w:r>
           </w:p>
         </w:tc>
@@ -3467,7 +3491,7 @@
               <w:jc w:val="both"/>
             </w:pPr>
             <w:r>
-              <w:t>2</w:t>
+              <w:t>3</w:t>
             </w:r>
           </w:p>
         </w:tc>
@@ -3481,7 +3505,7 @@
               <w:jc w:val="both"/>
             </w:pPr>
             <w:r>
-              <w:t>7</w:t>
+              <w:t>6</w:t>
             </w:r>
           </w:p>
         </w:tc>
@@ -3495,7 +3519,7 @@
               <w:jc w:val="both"/>
             </w:pPr>
             <w:r>
-              <w:t>14</w:t>
+              <w:t>18</w:t>
             </w:r>
           </w:p>
         </w:tc>
@@ -3514,13 +3538,7 @@
               <w:jc w:val="both"/>
             </w:pPr>
             <w:r>
-              <w:t xml:space="preserve">Implementar reporte de </w:t>
-            </w:r>
-            <w:r>
-              <w:t>estadísticas</w:t>
-            </w:r>
-            <w:r>
-              <w:t xml:space="preserve"> para el (administrador*)</w:t>
+              <w:t>Implementar funcionalidades de manejo de comentarios</w:t>
             </w:r>
           </w:p>
         </w:tc>
@@ -3548,7 +3566,7 @@
               <w:jc w:val="both"/>
             </w:pPr>
             <w:r>
-              <w:t>6</w:t>
+              <w:t>10</w:t>
             </w:r>
           </w:p>
         </w:tc>
@@ -3562,7 +3580,7 @@
               <w:jc w:val="both"/>
             </w:pPr>
             <w:r>
-              <w:t>18</w:t>
+              <w:t>30</w:t>
             </w:r>
           </w:p>
         </w:tc>
@@ -3581,13 +3599,7 @@
               <w:jc w:val="both"/>
             </w:pPr>
             <w:r>
-              <w:t xml:space="preserve">Implementar </w:t>
-            </w:r>
-            <w:r>
-              <w:t>función</w:t>
-            </w:r>
-            <w:r>
-              <w:t xml:space="preserve"> de manejo de comentarios</w:t>
+              <w:t>Implementar funcionalidades de manejo de subasta</w:t>
             </w:r>
           </w:p>
         </w:tc>
@@ -3615,7 +3627,7 @@
               <w:jc w:val="both"/>
             </w:pPr>
             <w:r>
-              <w:t>10</w:t>
+              <w:t>40</w:t>
             </w:r>
           </w:p>
         </w:tc>
@@ -3629,7 +3641,7 @@
               <w:jc w:val="both"/>
             </w:pPr>
             <w:r>
-              <w:t>30</w:t>
+              <w:t>120</w:t>
             </w:r>
           </w:p>
         </w:tc>
@@ -3648,13 +3660,7 @@
               <w:jc w:val="both"/>
             </w:pPr>
             <w:r>
-              <w:t xml:space="preserve">Implementar </w:t>
-            </w:r>
-            <w:r>
-              <w:t>función</w:t>
-            </w:r>
-            <w:r>
-              <w:t xml:space="preserve"> de manejo de subasta</w:t>
+              <w:t>Implementar funcionalidades de manejo de cuenta</w:t>
             </w:r>
           </w:p>
         </w:tc>
@@ -3715,13 +3721,7 @@
               <w:jc w:val="both"/>
             </w:pPr>
             <w:r>
-              <w:t xml:space="preserve">Implementar </w:t>
-            </w:r>
-            <w:r>
-              <w:t>función</w:t>
-            </w:r>
-            <w:r>
-              <w:t xml:space="preserve"> de manejo de cuenta</w:t>
+              <w:t>Implementar funcionalidades de ayuda</w:t>
             </w:r>
           </w:p>
         </w:tc>
@@ -3735,7 +3735,7 @@
               <w:jc w:val="both"/>
             </w:pPr>
             <w:r>
-              <w:t>3</w:t>
+              <w:t>2</w:t>
             </w:r>
           </w:p>
         </w:tc>
@@ -3749,7 +3749,7 @@
               <w:jc w:val="both"/>
             </w:pPr>
             <w:r>
-              <w:t>9</w:t>
+              <w:t>4</w:t>
             </w:r>
           </w:p>
         </w:tc>
@@ -3763,7 +3763,7 @@
               <w:jc w:val="both"/>
             </w:pPr>
             <w:r>
-              <w:t>27</w:t>
+              <w:t>8</w:t>
             </w:r>
           </w:p>
         </w:tc>
@@ -3782,13 +3782,7 @@
               <w:jc w:val="both"/>
             </w:pPr>
             <w:r>
-              <w:t xml:space="preserve">Implementar </w:t>
-            </w:r>
-            <w:r>
-              <w:t>función</w:t>
-            </w:r>
-            <w:r>
-              <w:t xml:space="preserve"> de ayuda</w:t>
+              <w:t>Etapa de testing</w:t>
             </w:r>
           </w:p>
         </w:tc>
@@ -3802,7 +3796,7 @@
               <w:jc w:val="both"/>
             </w:pPr>
             <w:r>
-              <w:t>2</w:t>
+              <w:t>3</w:t>
             </w:r>
           </w:p>
         </w:tc>
@@ -3816,7 +3810,7 @@
               <w:jc w:val="both"/>
             </w:pPr>
             <w:r>
-              <w:t>4</w:t>
+              <w:t>50</w:t>
             </w:r>
           </w:p>
         </w:tc>
@@ -3830,7 +3824,7 @@
               <w:jc w:val="both"/>
             </w:pPr>
             <w:r>
-              <w:t>8</w:t>
+              <w:t>150</w:t>
             </w:r>
           </w:p>
         </w:tc>
@@ -3873,9 +3867,6 @@
               <w:pStyle w:val="normal0"/>
               <w:jc w:val="both"/>
             </w:pPr>
-            <w:r>
-              <w:t>107hs</w:t>
-            </w:r>
           </w:p>
         </w:tc>
         <w:tc>
@@ -3888,12 +3879,29 @@
               <w:jc w:val="both"/>
             </w:pPr>
             <w:r>
-              <w:t>282</w:t>
+              <w:t>543</w:t>
             </w:r>
           </w:p>
         </w:tc>
       </w:tr>
     </w:tbl>
+    <w:p>
+      <w:pPr>
+        <w:pStyle w:val="normal0"/>
+        <w:keepNext/>
+        <w:spacing w:before="240" w:after="60"/>
+        <w:ind w:left="1845"/>
+        <w:jc w:val="both"/>
+      </w:pPr>
+      <w:r>
+        <w:rPr>
+          <w:b/>
+          <w:sz w:val="26"/>
+        </w:rPr>
+        <w:lastRenderedPageBreak/>
+        <w:t xml:space="preserve"> </w:t>
+      </w:r>
+    </w:p>
     <w:p>
       <w:pPr>
         <w:pStyle w:val="normal0"/>
@@ -3906,39 +3914,31 @@
         <w:ind w:left="1560" w:hanging="570"/>
         <w:jc w:val="both"/>
       </w:pPr>
-      <w:bookmarkStart w:id="48" w:name="h.3j2qqm3" w:colFirst="0" w:colLast="0"/>
-      <w:bookmarkEnd w:id="48"/>
+      <w:bookmarkStart w:id="47" w:name="h.3j2qqm3" w:colFirst="0" w:colLast="0"/>
+      <w:bookmarkEnd w:id="47"/>
       <w:r>
         <w:rPr>
           <w:b/>
           <w:sz w:val="26"/>
         </w:rPr>
-        <w:lastRenderedPageBreak/>
         <w:t>Asignación de presupuesto</w:t>
       </w:r>
-      <w:bookmarkStart w:id="49" w:name="h.9tzctvsamwc5" w:colFirst="0" w:colLast="0"/>
-      <w:bookmarkStart w:id="50" w:name="h.rtouefjdomg7" w:colFirst="0" w:colLast="0"/>
+      <w:bookmarkStart w:id="48" w:name="h.9tzctvsamwc5" w:colFirst="0" w:colLast="0"/>
+      <w:bookmarkStart w:id="49" w:name="h.rtouefjdomg7" w:colFirst="0" w:colLast="0"/>
+      <w:bookmarkEnd w:id="48"/>
       <w:bookmarkEnd w:id="49"/>
+    </w:p>
+    <w:p>
+      <w:pPr>
+        <w:pStyle w:val="normal0"/>
+        <w:ind w:left="1275"/>
+        <w:jc w:val="both"/>
+      </w:pPr>
+      <w:bookmarkStart w:id="50" w:name="h.1y810tw" w:colFirst="0" w:colLast="0"/>
       <w:bookmarkEnd w:id="50"/>
-    </w:p>
-    <w:p>
-      <w:pPr>
-        <w:pStyle w:val="normal0"/>
-        <w:ind w:left="1275"/>
-        <w:jc w:val="both"/>
-      </w:pPr>
-      <w:bookmarkStart w:id="51" w:name="h.1y810tw" w:colFirst="0" w:colLast="0"/>
-      <w:bookmarkEnd w:id="51"/>
-      <w:r>
-        <w:t>Calculo del presupuesto: 282hs * $450/hs + $6,50*3*12*7 (gastos de viaje totales)= $127134</w:t>
-      </w:r>
-    </w:p>
-    <w:p>
-      <w:pPr>
-        <w:pStyle w:val="normal0"/>
-        <w:ind w:left="1275"/>
-        <w:jc w:val="both"/>
-      </w:pPr>
+      <w:r>
+        <w:t>Calculo del presupuesto: 543hs * $100/hs +(5756+iva)(esto último gastos del alquiler del servidor)]= $60.056+iva</w:t>
+      </w:r>
     </w:p>
     <w:p>
       <w:pPr>
@@ -3952,8 +3952,8 @@
         <w:ind w:hanging="720"/>
         <w:jc w:val="both"/>
       </w:pPr>
-      <w:bookmarkStart w:id="52" w:name="h.4i7ojhp" w:colFirst="0" w:colLast="0"/>
-      <w:bookmarkEnd w:id="52"/>
+      <w:bookmarkStart w:id="51" w:name="h.4i7ojhp" w:colFirst="0" w:colLast="0"/>
+      <w:bookmarkEnd w:id="51"/>
       <w:r>
         <w:rPr>
           <w:b/>
@@ -3984,10 +3984,10 @@
         <w:ind w:left="1200"/>
         <w:jc w:val="both"/>
       </w:pPr>
-      <w:bookmarkStart w:id="53" w:name="h.mn1addcvk2sl" w:colFirst="0" w:colLast="0"/>
-      <w:bookmarkStart w:id="54" w:name="h.hg09mldncnta" w:colFirst="0" w:colLast="0"/>
+      <w:bookmarkStart w:id="52" w:name="h.mn1addcvk2sl" w:colFirst="0" w:colLast="0"/>
+      <w:bookmarkStart w:id="53" w:name="h.hg09mldncnta" w:colFirst="0" w:colLast="0"/>
+      <w:bookmarkEnd w:id="52"/>
       <w:bookmarkEnd w:id="53"/>
-      <w:bookmarkEnd w:id="54"/>
       <w:r>
         <w:rPr>
           <w:i/>
@@ -4029,10 +4029,10 @@
         <w:ind w:left="1200"/>
         <w:jc w:val="both"/>
       </w:pPr>
-      <w:bookmarkStart w:id="55" w:name="h.35k358j3q71w" w:colFirst="0" w:colLast="0"/>
-      <w:bookmarkStart w:id="56" w:name="h.1ci93xb" w:colFirst="0" w:colLast="0"/>
+      <w:bookmarkStart w:id="54" w:name="h.35k358j3q71w" w:colFirst="0" w:colLast="0"/>
+      <w:bookmarkStart w:id="55" w:name="h.1ci93xb" w:colFirst="0" w:colLast="0"/>
+      <w:bookmarkEnd w:id="54"/>
       <w:bookmarkEnd w:id="55"/>
-      <w:bookmarkEnd w:id="56"/>
       <w:r>
         <w:rPr>
           <w:i/>
@@ -4067,10 +4067,10 @@
         <w:ind w:left="1200"/>
         <w:jc w:val="both"/>
       </w:pPr>
-      <w:bookmarkStart w:id="57" w:name="h.o9nbiu2zjzc4" w:colFirst="0" w:colLast="0"/>
-      <w:bookmarkStart w:id="58" w:name="h.3whwml4" w:colFirst="0" w:colLast="0"/>
+      <w:bookmarkStart w:id="56" w:name="h.o9nbiu2zjzc4" w:colFirst="0" w:colLast="0"/>
+      <w:bookmarkStart w:id="57" w:name="h.3whwml4" w:colFirst="0" w:colLast="0"/>
+      <w:bookmarkEnd w:id="56"/>
       <w:bookmarkEnd w:id="57"/>
-      <w:bookmarkEnd w:id="58"/>
       <w:r>
         <w:rPr>
           <w:i/>
@@ -4105,10 +4105,10 @@
         <w:ind w:left="1200"/>
         <w:jc w:val="both"/>
       </w:pPr>
-      <w:bookmarkStart w:id="59" w:name="h.4oygjdbe644w" w:colFirst="0" w:colLast="0"/>
-      <w:bookmarkStart w:id="60" w:name="h.2bn6wsx" w:colFirst="0" w:colLast="0"/>
+      <w:bookmarkStart w:id="58" w:name="h.4oygjdbe644w" w:colFirst="0" w:colLast="0"/>
+      <w:bookmarkStart w:id="59" w:name="h.2bn6wsx" w:colFirst="0" w:colLast="0"/>
+      <w:bookmarkEnd w:id="58"/>
       <w:bookmarkEnd w:id="59"/>
-      <w:bookmarkEnd w:id="60"/>
       <w:r>
         <w:rPr>
           <w:i/>
@@ -4143,10 +4143,10 @@
         <w:ind w:left="1200"/>
         <w:jc w:val="both"/>
       </w:pPr>
-      <w:bookmarkStart w:id="61" w:name="h.7goifut4u1uc" w:colFirst="0" w:colLast="0"/>
-      <w:bookmarkStart w:id="62" w:name="h.qsh70q" w:colFirst="0" w:colLast="0"/>
+      <w:bookmarkStart w:id="60" w:name="h.7goifut4u1uc" w:colFirst="0" w:colLast="0"/>
+      <w:bookmarkStart w:id="61" w:name="h.qsh70q" w:colFirst="0" w:colLast="0"/>
+      <w:bookmarkEnd w:id="60"/>
       <w:bookmarkEnd w:id="61"/>
-      <w:bookmarkEnd w:id="62"/>
       <w:r>
         <w:rPr>
           <w:i/>
@@ -4172,14 +4172,7 @@
           <w:b/>
           <w:sz w:val="26"/>
         </w:rPr>
-        <w:t>Plan de r</w:t>
-      </w:r>
-      <w:r>
-        <w:rPr>
-          <w:b/>
-          <w:sz w:val="26"/>
-        </w:rPr>
-        <w:t>ecolección de métricas</w:t>
+        <w:t>Plan de recolección de métricas</w:t>
       </w:r>
     </w:p>
     <w:p>
@@ -4187,10 +4180,10 @@
         <w:pStyle w:val="normal0"/>
         <w:ind w:left="1260"/>
       </w:pPr>
-      <w:bookmarkStart w:id="63" w:name="h.b9p5t9tbom19" w:colFirst="0" w:colLast="0"/>
-      <w:bookmarkStart w:id="64" w:name="h.3as4poj" w:colFirst="0" w:colLast="0"/>
+      <w:bookmarkStart w:id="62" w:name="h.b9p5t9tbom19" w:colFirst="0" w:colLast="0"/>
+      <w:bookmarkStart w:id="63" w:name="h.3as4poj" w:colFirst="0" w:colLast="0"/>
+      <w:bookmarkEnd w:id="62"/>
       <w:bookmarkEnd w:id="63"/>
-      <w:bookmarkEnd w:id="64"/>
       <w:r>
         <w:rPr>
           <w:i/>
@@ -4225,8 +4218,8 @@
         <w:ind w:left="1200"/>
         <w:jc w:val="both"/>
       </w:pPr>
-      <w:bookmarkStart w:id="65" w:name="h.yw3f2rl9vm9p" w:colFirst="0" w:colLast="0"/>
-      <w:bookmarkEnd w:id="65"/>
+      <w:bookmarkStart w:id="64" w:name="h.yw3f2rl9vm9p" w:colFirst="0" w:colLast="0"/>
+      <w:bookmarkEnd w:id="64"/>
       <w:r>
         <w:rPr>
           <w:i/>
@@ -4260,8 +4253,8 @@
         <w:pStyle w:val="normal0"/>
         <w:ind w:left="708" w:firstLine="12"/>
       </w:pPr>
-      <w:bookmarkStart w:id="66" w:name="h.iwu2zggxvkas" w:colFirst="0" w:colLast="0"/>
-      <w:bookmarkEnd w:id="66"/>
+      <w:bookmarkStart w:id="65" w:name="h.iwu2zggxvkas" w:colFirst="0" w:colLast="0"/>
+      <w:bookmarkEnd w:id="65"/>
       <w:r>
         <w:rPr>
           <w:i/>
@@ -4289,8 +4282,8 @@
         <w:ind w:hanging="360"/>
         <w:jc w:val="both"/>
       </w:pPr>
-      <w:bookmarkStart w:id="67" w:name="h.49x2ik5" w:colFirst="0" w:colLast="0"/>
-      <w:bookmarkEnd w:id="67"/>
+      <w:bookmarkStart w:id="66" w:name="h.49x2ik5" w:colFirst="0" w:colLast="0"/>
+      <w:bookmarkEnd w:id="66"/>
       <w:r>
         <w:rPr>
           <w:b/>
@@ -4311,8 +4304,8 @@
         <w:ind w:hanging="720"/>
         <w:jc w:val="both"/>
       </w:pPr>
-      <w:bookmarkStart w:id="68" w:name="h.2p2csry" w:colFirst="0" w:colLast="0"/>
-      <w:bookmarkEnd w:id="68"/>
+      <w:bookmarkStart w:id="67" w:name="h.2p2csry" w:colFirst="0" w:colLast="0"/>
+      <w:bookmarkEnd w:id="67"/>
       <w:r>
         <w:rPr>
           <w:b/>
@@ -4323,30 +4316,131 @@
     </w:p>
     <w:p>
       <w:pPr>
-        <w:pStyle w:val="normal0"/>
-        <w:ind w:left="735"/>
-      </w:pPr>
-      <w:bookmarkStart w:id="69" w:name="h.cumvbhbenjbq" w:colFirst="0" w:colLast="0"/>
-      <w:bookmarkStart w:id="70" w:name="h.147n2zr" w:colFirst="0" w:colLast="0"/>
-      <w:bookmarkEnd w:id="69"/>
-      <w:bookmarkEnd w:id="70"/>
-      <w:r>
-        <w:rPr>
+        <w:pStyle w:val="NormalWeb"/>
+        <w:spacing w:before="0" w:beforeAutospacing="0" w:after="0" w:afterAutospacing="0"/>
+        <w:ind w:left="709"/>
+        <w:jc w:val="both"/>
+        <w:rPr>
+          <w:rFonts w:ascii="Arial" w:eastAsia="Arial" w:hAnsi="Arial" w:cs="Arial"/>
+          <w:color w:val="000000"/>
+          <w:sz w:val="20"/>
+          <w:szCs w:val="20"/>
           <w:highlight w:val="white"/>
         </w:rPr>
-        <w:t xml:space="preserve">Se utilizará el modelo de “Cascada con Prototipos”, donde cada etapa del proyecto se dividirá en fases separadas e incrementales </w:t>
-      </w:r>
-      <w:r>
-        <w:rPr>
+      </w:pPr>
+      <w:r>
+        <w:rPr>
+          <w:rFonts w:ascii="Arial" w:eastAsia="Arial" w:hAnsi="Arial" w:cs="Arial"/>
+          <w:color w:val="000000"/>
+          <w:sz w:val="20"/>
+          <w:szCs w:val="20"/>
           <w:highlight w:val="white"/>
         </w:rPr>
-        <w:t>en el tiempo. Cada etapa comienza una vez finalizada la anterior. El producto de software será entregado al finalizar el ciclo de vida. Para la etapa de diseño del sistema se utilizará un prototipo para evaluar las interfaces de usuario y corroborar los re</w:t>
-      </w:r>
-      <w:r>
-        <w:rPr>
+        <w:t>El proceso se inicia con la elaboración de un listado de funcionalidades ordenadas por importancia, conocido como Pila de Producto y que está compuesto por lo que se denominan Historias de Usuario o Casos de Uso, que son breves descripciones textuales de cada una de las funcionalidades que tendrá el producto.</w:t>
+      </w:r>
+    </w:p>
+    <w:p>
+      <w:pPr>
+        <w:pStyle w:val="NormalWeb"/>
+        <w:spacing w:before="0" w:beforeAutospacing="0" w:after="0" w:afterAutospacing="0"/>
+        <w:ind w:left="709"/>
+        <w:jc w:val="both"/>
+        <w:rPr>
+          <w:rFonts w:ascii="Arial" w:eastAsia="Arial" w:hAnsi="Arial" w:cs="Arial"/>
+          <w:color w:val="000000"/>
+          <w:sz w:val="20"/>
+          <w:szCs w:val="20"/>
           <w:highlight w:val="white"/>
         </w:rPr>
-        <w:t>querimientos captados.</w:t>
+      </w:pPr>
+      <w:r>
+        <w:rPr>
+          <w:rFonts w:ascii="Arial" w:eastAsia="Arial" w:hAnsi="Arial" w:cs="Arial"/>
+          <w:color w:val="000000"/>
+          <w:sz w:val="20"/>
+          <w:szCs w:val="20"/>
+          <w:highlight w:val="white"/>
+        </w:rPr>
+        <w:t xml:space="preserve">Con ello entramos en el ciclo de desarrollo que se repetirá en varias ocasiones a lo largo de todo el proyecto.  La siguiente etapa es una reunión para planificar otro listado que conocemos con el nombre de Pila de SPRINT o SPRINT a secas.  Este listado </w:t>
+      </w:r>
+      <w:r>
+        <w:rPr>
+          <w:rFonts w:ascii="Arial" w:eastAsia="Arial" w:hAnsi="Arial" w:cs="Arial"/>
+          <w:color w:val="000000"/>
+          <w:sz w:val="20"/>
+          <w:szCs w:val="20"/>
+          <w:highlight w:val="white"/>
+        </w:rPr>
+        <w:lastRenderedPageBreak/>
+        <w:t>estará compuesto por las funcionalidades de mayor importancia que tengamos en la Pila de Producto, en esta reunión se decide cuántas de ellas se incluyen en el SPRINT en función del tiempo que se haya fijado para éste, que suele estar entre dos, tres o cuatro semanas.  Las que añadamos al SPRINT, las quitamos de la Pila de Producto.  También aquí es donde se procede a definir en detalle cada funcionalidad por parte del Propietario del Producto.  Suele ser una reunión larga.</w:t>
+      </w:r>
+    </w:p>
+    <w:p>
+      <w:pPr>
+        <w:pStyle w:val="NormalWeb"/>
+        <w:spacing w:before="0" w:beforeAutospacing="0" w:after="0" w:afterAutospacing="0"/>
+        <w:ind w:left="709"/>
+        <w:jc w:val="both"/>
+        <w:rPr>
+          <w:rFonts w:ascii="Arial" w:eastAsia="Arial" w:hAnsi="Arial" w:cs="Arial"/>
+          <w:color w:val="000000"/>
+          <w:sz w:val="20"/>
+          <w:szCs w:val="20"/>
+          <w:highlight w:val="white"/>
+        </w:rPr>
+      </w:pPr>
+      <w:r>
+        <w:rPr>
+          <w:rFonts w:ascii="Arial" w:eastAsia="Arial" w:hAnsi="Arial" w:cs="Arial"/>
+          <w:color w:val="000000"/>
+          <w:sz w:val="20"/>
+          <w:szCs w:val="20"/>
+          <w:highlight w:val="white"/>
+        </w:rPr>
+        <w:t>Una vez finalizada la reunión tenemos nuestro SPRINT definido, con lo que los desarrolladores se ponen a trabajar durante las semanas que se hayan fijado para la duración del SPRINT. Durante estas semanas el Cliente no interviene y deja trabajar al Equipo. Todos los días el SCRUM Team, junto con el SCRUM Máster tienen una reunión de entre 15 y 30 minutos donde evalúan como va el SPRINT y si hace falta algo.</w:t>
+      </w:r>
+    </w:p>
+    <w:p>
+      <w:pPr>
+        <w:pStyle w:val="NormalWeb"/>
+        <w:spacing w:before="0" w:beforeAutospacing="0" w:after="0" w:afterAutospacing="0"/>
+        <w:ind w:left="709"/>
+        <w:jc w:val="both"/>
+        <w:rPr>
+          <w:rFonts w:ascii="Arial" w:eastAsia="Arial" w:hAnsi="Arial" w:cs="Arial"/>
+          <w:color w:val="000000"/>
+          <w:sz w:val="20"/>
+          <w:szCs w:val="20"/>
+          <w:highlight w:val="white"/>
+        </w:rPr>
+      </w:pPr>
+      <w:r>
+        <w:rPr>
+          <w:rFonts w:ascii="Arial" w:eastAsia="Arial" w:hAnsi="Arial" w:cs="Arial"/>
+          <w:color w:val="000000"/>
+          <w:sz w:val="20"/>
+          <w:szCs w:val="20"/>
+          <w:highlight w:val="white"/>
+        </w:rPr>
+        <w:t>Una vez concluye el plazo fijado para el SPRINT se ha de realizar una reunión para presentar al Cliente una DEMO de lo que se ha hecho.  Suele ser una reunión de unas 2 horas.  A continuación se evalúa si se ha de mejorar algo o si se han de añadir nuevas historias a la Pila de Producto, tales como bugs, nuevas funcionalidades descubiertas, etc.  Se hacen los cambios que procedan en la Pila de Producto.</w:t>
+      </w:r>
+    </w:p>
+    <w:p>
+      <w:pPr>
+        <w:pStyle w:val="NormalWeb"/>
+        <w:spacing w:before="0" w:beforeAutospacing="0" w:after="0" w:afterAutospacing="0"/>
+        <w:ind w:left="709"/>
+        <w:jc w:val="both"/>
+      </w:pPr>
+      <w:r>
+        <w:rPr>
+          <w:rFonts w:ascii="Arial" w:eastAsia="Arial" w:hAnsi="Arial" w:cs="Arial"/>
+          <w:color w:val="000000"/>
+          <w:sz w:val="20"/>
+          <w:szCs w:val="20"/>
+          <w:highlight w:val="white"/>
+        </w:rPr>
+        <w:t>Y ya hemos completado una vuelta a nuestro ciclo, ahora procedemos de igual forma para planificar el siguiente SPRINT...  Y así hasta que terminemos, que será cuando no quede nada en la Pila de Producto.</w:t>
       </w:r>
     </w:p>
     <w:p>
@@ -4361,12 +4455,15 @@
         <w:ind w:hanging="720"/>
         <w:jc w:val="both"/>
       </w:pPr>
+      <w:bookmarkStart w:id="68" w:name="h.cumvbhbenjbq" w:colFirst="0" w:colLast="0"/>
+      <w:bookmarkStart w:id="69" w:name="h.147n2zr" w:colFirst="0" w:colLast="0"/>
+      <w:bookmarkEnd w:id="68"/>
+      <w:bookmarkEnd w:id="69"/>
       <w:r>
         <w:rPr>
           <w:b/>
           <w:sz w:val="28"/>
         </w:rPr>
-        <w:lastRenderedPageBreak/>
         <w:t>Métodos, herramientas y técnicas</w:t>
       </w:r>
     </w:p>
@@ -4376,25 +4473,25 @@
         <w:ind w:left="720" w:firstLine="12"/>
         <w:jc w:val="both"/>
       </w:pPr>
-      <w:bookmarkStart w:id="71" w:name="h.sfy8jdvuic5z" w:colFirst="0" w:colLast="0"/>
-      <w:bookmarkStart w:id="72" w:name="h.ddz7zjmjj08d" w:colFirst="0" w:colLast="0"/>
+      <w:bookmarkStart w:id="70" w:name="h.sfy8jdvuic5z" w:colFirst="0" w:colLast="0"/>
+      <w:bookmarkStart w:id="71" w:name="h.ddz7zjmjj08d" w:colFirst="0" w:colLast="0"/>
+      <w:bookmarkEnd w:id="70"/>
       <w:bookmarkEnd w:id="71"/>
+      <w:r>
+        <w:t>Metodología</w:t>
+      </w:r>
+      <w:r>
+        <w:t xml:space="preserve"> de desarrollo scrum, y se desarrollara el sistema web con HTML/PHP</w:t>
+      </w:r>
+    </w:p>
+    <w:p>
+      <w:pPr>
+        <w:pStyle w:val="normal0"/>
+        <w:ind w:left="720" w:firstLine="12"/>
+        <w:jc w:val="both"/>
+      </w:pPr>
+      <w:bookmarkStart w:id="72" w:name="h.3o7alnk" w:colFirst="0" w:colLast="0"/>
       <w:bookmarkEnd w:id="72"/>
-      <w:r>
-        <w:t>Metodología</w:t>
-      </w:r>
-      <w:r>
-        <w:t xml:space="preserve"> de desarrollo scrum, y se desarrollara el sistema web con HTML/PHP</w:t>
-      </w:r>
-    </w:p>
-    <w:p>
-      <w:pPr>
-        <w:pStyle w:val="normal0"/>
-        <w:ind w:left="720" w:firstLine="12"/>
-        <w:jc w:val="both"/>
-      </w:pPr>
-      <w:bookmarkStart w:id="73" w:name="h.3o7alnk" w:colFirst="0" w:colLast="0"/>
-      <w:bookmarkEnd w:id="73"/>
       <w:r>
         <w:t>y el framework bootstrap.</w:t>
       </w:r>
@@ -4416,35 +4513,173 @@
           <w:b/>
           <w:sz w:val="28"/>
         </w:rPr>
-        <w:t>Plan de in</w:t>
-      </w:r>
-      <w:r>
-        <w:rPr>
-          <w:b/>
-          <w:sz w:val="28"/>
-        </w:rPr>
-        <w:t>fraestructura</w:t>
-      </w:r>
-    </w:p>
-    <w:p>
-      <w:pPr>
-        <w:pStyle w:val="normal0"/>
-        <w:ind w:left="600"/>
-        <w:jc w:val="both"/>
-      </w:pPr>
-      <w:bookmarkStart w:id="74" w:name="h.p96p74e4icqs" w:colFirst="0" w:colLast="0"/>
-      <w:bookmarkStart w:id="75" w:name="h.23ckvvd" w:colFirst="0" w:colLast="0"/>
+        <w:t>Plan de infraestructura</w:t>
+      </w:r>
+    </w:p>
+    <w:p>
+      <w:pPr>
+        <w:pStyle w:val="Prrafodelista"/>
+        <w:jc w:val="both"/>
+        <w:rPr>
+          <w:highlight w:val="white"/>
+        </w:rPr>
+      </w:pPr>
+      <w:bookmarkStart w:id="73" w:name="h.p96p74e4icqs" w:colFirst="0" w:colLast="0"/>
+      <w:bookmarkStart w:id="74" w:name="h.23ckvvd" w:colFirst="0" w:colLast="0"/>
+      <w:bookmarkEnd w:id="73"/>
       <w:bookmarkEnd w:id="74"/>
-      <w:bookmarkEnd w:id="75"/>
-      <w:r>
-        <w:t xml:space="preserve">El sistema </w:t>
-      </w:r>
-      <w:r>
-        <w:t>correrá</w:t>
-      </w:r>
-      <w:r>
-        <w:t xml:space="preserve"> en cualquier navegador web, solo se necesita tener acceso a la red.</w:t>
-      </w:r>
+      <w:r>
+        <w:rPr>
+          <w:highlight w:val="white"/>
+        </w:rPr>
+        <w:t>El proyecto sera desarrollado y testeado en el laboratorio de informatica GangOfThree® situado en el edificio  principal de la compañia, de manera que contaremos con un lugar altamente equipado para el desarrollo de software el cual posee la tecnologia necesaria para facilitar el trabajo a nuestros desarrolladores y de esta forma dejar conforme al cliente con los resultados del proyecto.</w:t>
+      </w:r>
+    </w:p>
+    <w:p>
+      <w:pPr>
+        <w:pStyle w:val="Prrafodelista"/>
+        <w:jc w:val="both"/>
+        <w:rPr>
+          <w:highlight w:val="white"/>
+        </w:rPr>
+      </w:pPr>
+      <w:r>
+        <w:rPr>
+          <w:highlight w:val="white"/>
+        </w:rPr>
+        <w:t>El lugar cuenta con:</w:t>
+      </w:r>
+    </w:p>
+    <w:p>
+      <w:pPr>
+        <w:pStyle w:val="Prrafodelista"/>
+        <w:jc w:val="both"/>
+        <w:rPr>
+          <w:highlight w:val="white"/>
+        </w:rPr>
+      </w:pPr>
+      <w:r>
+        <w:rPr>
+          <w:highlight w:val="white"/>
+        </w:rPr>
+        <w:t>-20 computadoras Intel i7 con 8gb de ram, 2tb de disco duro y 500gb de SSD.</w:t>
+      </w:r>
+    </w:p>
+    <w:p>
+      <w:pPr>
+        <w:pStyle w:val="Prrafodelista"/>
+        <w:jc w:val="both"/>
+        <w:rPr>
+          <w:highlight w:val="white"/>
+        </w:rPr>
+      </w:pPr>
+      <w:r>
+        <w:rPr>
+          <w:highlight w:val="white"/>
+        </w:rPr>
+        <w:t>-Impresora inalambrica laser HP para la impresion de documentos y diagramas.</w:t>
+      </w:r>
+    </w:p>
+    <w:p>
+      <w:pPr>
+        <w:ind w:left="720"/>
+        <w:jc w:val="both"/>
+        <w:rPr>
+          <w:highlight w:val="white"/>
+        </w:rPr>
+      </w:pPr>
+      <w:r>
+        <w:rPr>
+          <w:highlight w:val="white"/>
+        </w:rPr>
+        <w:t>-Red de fibra optica de alta velocidad que interconecta todos las PC´s.</w:t>
+      </w:r>
+    </w:p>
+    <w:p>
+      <w:pPr>
+        <w:pStyle w:val="Prrafodelista"/>
+        <w:jc w:val="both"/>
+        <w:rPr>
+          <w:highlight w:val="white"/>
+        </w:rPr>
+      </w:pPr>
+      <w:r>
+        <w:rPr>
+          <w:highlight w:val="white"/>
+        </w:rPr>
+        <w:t>-Mainframe IBM z13 utilizado como servidor local de pruebas y hosting de sistemas online.</w:t>
+      </w:r>
+    </w:p>
+    <w:p>
+      <w:pPr>
+        <w:pStyle w:val="Prrafodelista"/>
+        <w:jc w:val="both"/>
+        <w:rPr>
+          <w:highlight w:val="white"/>
+        </w:rPr>
+      </w:pPr>
+      <w:r>
+        <w:rPr>
+          <w:highlight w:val="white"/>
+        </w:rPr>
+        <w:t>-Proyector EPSON para presentaciones y pruebas de sistemas con varios espectadores.</w:t>
+      </w:r>
+    </w:p>
+    <w:p>
+      <w:pPr>
+        <w:pStyle w:val="Prrafodelista"/>
+        <w:jc w:val="both"/>
+        <w:rPr>
+          <w:highlight w:val="white"/>
+        </w:rPr>
+      </w:pPr>
+      <w:r>
+        <w:rPr>
+          <w:highlight w:val="white"/>
+        </w:rPr>
+        <w:t>-Pizarra digital de pared para uso general.</w:t>
+      </w:r>
+    </w:p>
+    <w:p>
+      <w:pPr>
+        <w:pStyle w:val="Prrafodelista"/>
+        <w:jc w:val="both"/>
+        <w:rPr>
+          <w:highlight w:val="white"/>
+        </w:rPr>
+      </w:pPr>
+      <w:r>
+        <w:rPr>
+          <w:highlight w:val="white"/>
+        </w:rPr>
+        <w:t>-Espacio de distensión para desarrolladores con cafeteria y snack bar.</w:t>
+      </w:r>
+    </w:p>
+    <w:p>
+      <w:pPr>
+        <w:pStyle w:val="Prrafodelista"/>
+        <w:rPr>
+          <w:highlight w:val="white"/>
+        </w:rPr>
+      </w:pPr>
+    </w:p>
+    <w:p>
+      <w:pPr>
+        <w:pStyle w:val="Prrafodelista"/>
+        <w:jc w:val="both"/>
+      </w:pPr>
+      <w:r>
+        <w:rPr>
+          <w:highlight w:val="white"/>
+        </w:rPr>
+        <w:t xml:space="preserve">Una vez testeado en el laboratorio se procedera al testing con el cliente el cual se realizara en su domicilio o en nuestro edificio. </w:t>
+      </w:r>
+    </w:p>
+    <w:p>
+      <w:pPr>
+        <w:pStyle w:val="Prrafodelista"/>
+        <w:jc w:val="both"/>
+      </w:pPr>
     </w:p>
     <w:p>
       <w:pPr>
@@ -4463,6 +4698,7 @@
           <w:b/>
           <w:sz w:val="28"/>
         </w:rPr>
+        <w:lastRenderedPageBreak/>
         <w:t xml:space="preserve">Plan de aceptación del producto </w:t>
       </w:r>
     </w:p>
@@ -4472,150 +4708,132 @@
         <w:ind w:left="645"/>
         <w:jc w:val="both"/>
       </w:pPr>
-      <w:bookmarkStart w:id="76" w:name="h.zcoqgc4czqhe" w:colFirst="0" w:colLast="0"/>
+      <w:bookmarkStart w:id="75" w:name="h.zcoqgc4czqhe" w:colFirst="0" w:colLast="0"/>
+      <w:bookmarkEnd w:id="75"/>
+      <w:r>
+        <w:rPr>
+          <w:highlight w:val="white"/>
+        </w:rPr>
+        <w:t xml:space="preserve">Se </w:t>
+      </w:r>
+      <w:r>
+        <w:rPr>
+          <w:highlight w:val="white"/>
+        </w:rPr>
+        <w:t>establecerá</w:t>
+      </w:r>
+      <w:r>
+        <w:rPr>
+          <w:highlight w:val="white"/>
+        </w:rPr>
+        <w:t xml:space="preserve"> un periodo de  prueba de un año en el cual el cliente con un desarrollador podrá evaluar el rendimiento y el cumplimiento de las historias de usuario especificados en el documento de </w:t>
+      </w:r>
+      <w:r>
+        <w:rPr>
+          <w:highlight w:val="white"/>
+        </w:rPr>
+        <w:t>especificación</w:t>
+      </w:r>
+      <w:r>
+        <w:rPr>
+          <w:highlight w:val="white"/>
+        </w:rPr>
+        <w:t xml:space="preserve"> de requisitos de </w:t>
+      </w:r>
+      <w:r>
+        <w:rPr>
+          <w:highlight w:val="white"/>
+        </w:rPr>
+        <w:t>software (</w:t>
+      </w:r>
+      <w:r>
+        <w:rPr>
+          <w:highlight w:val="white"/>
+        </w:rPr>
+        <w:t>SRS) ya emitido.</w:t>
+      </w:r>
+    </w:p>
+    <w:p>
+      <w:pPr>
+        <w:pStyle w:val="normal0"/>
+        <w:ind w:left="645"/>
+        <w:jc w:val="both"/>
+      </w:pPr>
+      <w:r>
+        <w:rPr>
+          <w:highlight w:val="white"/>
+        </w:rPr>
+        <w:t xml:space="preserve">En caso de no satisfacer algunos de los </w:t>
+      </w:r>
+      <w:r>
+        <w:rPr>
+          <w:highlight w:val="white"/>
+        </w:rPr>
+        <w:t>requisitos, se</w:t>
+      </w:r>
+      <w:r>
+        <w:rPr>
+          <w:highlight w:val="white"/>
+        </w:rPr>
+        <w:t xml:space="preserve"> podrá revisar, analizar y modificar lo que el cliente sugiere. Si el problema fue debido a un mal entendimiento del requisito por parte de los desarrolladores, se realizan los cambios sin una nueva </w:t>
+      </w:r>
+      <w:r>
+        <w:rPr>
+          <w:highlight w:val="white"/>
+        </w:rPr>
+        <w:t>cotización</w:t>
+      </w:r>
+      <w:r>
+        <w:rPr>
+          <w:highlight w:val="white"/>
+        </w:rPr>
+        <w:t xml:space="preserve">; si el cambio resulto una </w:t>
+      </w:r>
+      <w:r>
+        <w:rPr>
+          <w:highlight w:val="white"/>
+        </w:rPr>
+        <w:t>modificación</w:t>
+      </w:r>
+      <w:r>
+        <w:rPr>
+          <w:highlight w:val="white"/>
+        </w:rPr>
+        <w:t xml:space="preserve"> a los requisitos </w:t>
+      </w:r>
+      <w:r>
+        <w:rPr>
+          <w:highlight w:val="white"/>
+        </w:rPr>
+        <w:t>iníciales</w:t>
+      </w:r>
+      <w:r>
+        <w:rPr>
+          <w:highlight w:val="white"/>
+        </w:rPr>
+        <w:t xml:space="preserve"> que el cliente no tuvo en </w:t>
+      </w:r>
+      <w:r>
+        <w:rPr>
+          <w:highlight w:val="white"/>
+        </w:rPr>
+        <w:t>cuenta, se</w:t>
+      </w:r>
+      <w:r>
+        <w:rPr>
+          <w:highlight w:val="white"/>
+        </w:rPr>
+        <w:t xml:space="preserve"> le pedirá una especificación de los cambios que desee y se le presentara un presupuesto condicionado por los nuevos cambios. </w:t>
+      </w:r>
+    </w:p>
+    <w:p>
+      <w:pPr>
+        <w:pStyle w:val="normal0"/>
+        <w:ind w:left="600"/>
+        <w:jc w:val="both"/>
+      </w:pPr>
+      <w:bookmarkStart w:id="76" w:name="h.ihv636" w:colFirst="0" w:colLast="0"/>
       <w:bookmarkEnd w:id="76"/>
-      <w:r>
-        <w:rPr>
-          <w:highlight w:val="white"/>
-        </w:rPr>
-        <w:t xml:space="preserve">Se </w:t>
-      </w:r>
-      <w:r>
-        <w:rPr>
-          <w:highlight w:val="white"/>
-        </w:rPr>
-        <w:t>establecerá</w:t>
-      </w:r>
-      <w:r>
-        <w:rPr>
-          <w:highlight w:val="white"/>
-        </w:rPr>
-        <w:t xml:space="preserve"> un periodo de  prueba de un año en el cual el cliente con un desarrollador podrá evaluar el rendimiento y el cumplimie</w:t>
-      </w:r>
-      <w:r>
-        <w:rPr>
-          <w:highlight w:val="white"/>
-        </w:rPr>
-        <w:t xml:space="preserve">nto de las historias de usuario especificados en el documento de </w:t>
-      </w:r>
-      <w:r>
-        <w:rPr>
-          <w:highlight w:val="white"/>
-        </w:rPr>
-        <w:t>especificación</w:t>
-      </w:r>
-      <w:r>
-        <w:rPr>
-          <w:highlight w:val="white"/>
-        </w:rPr>
-        <w:t xml:space="preserve"> de requisitos de </w:t>
-      </w:r>
-      <w:r>
-        <w:rPr>
-          <w:highlight w:val="white"/>
-        </w:rPr>
-        <w:t>software (</w:t>
-      </w:r>
-      <w:r>
-        <w:rPr>
-          <w:highlight w:val="white"/>
-        </w:rPr>
-        <w:t>SRS) ya emitido.</w:t>
-      </w:r>
-    </w:p>
-    <w:p>
-      <w:pPr>
-        <w:pStyle w:val="normal0"/>
-        <w:ind w:left="645"/>
-        <w:jc w:val="both"/>
-      </w:pPr>
-      <w:r>
-        <w:rPr>
-          <w:highlight w:val="white"/>
-        </w:rPr>
-        <w:t xml:space="preserve">En caso de no satisfacer algunos de los </w:t>
-      </w:r>
-      <w:r>
-        <w:rPr>
-          <w:highlight w:val="white"/>
-        </w:rPr>
-        <w:t>requisitos, se</w:t>
-      </w:r>
-      <w:r>
-        <w:rPr>
-          <w:highlight w:val="white"/>
-        </w:rPr>
-        <w:t xml:space="preserve"> podrá revisar, analizar y modificar lo que el cliente sugiere. Si el problema f</w:t>
-      </w:r>
-      <w:r>
-        <w:rPr>
-          <w:highlight w:val="white"/>
-        </w:rPr>
-        <w:t xml:space="preserve">ue debido a un mal entendimiento del requisito por parte de los desarrolladores, se realizan los cambios sin una nueva </w:t>
-      </w:r>
-      <w:r>
-        <w:rPr>
-          <w:highlight w:val="white"/>
-        </w:rPr>
-        <w:t>cotización</w:t>
-      </w:r>
-      <w:r>
-        <w:rPr>
-          <w:highlight w:val="white"/>
-        </w:rPr>
-        <w:t xml:space="preserve">; si el cambio resulto una </w:t>
-      </w:r>
-      <w:r>
-        <w:rPr>
-          <w:highlight w:val="white"/>
-        </w:rPr>
-        <w:t>modificación</w:t>
-      </w:r>
-      <w:r>
-        <w:rPr>
-          <w:highlight w:val="white"/>
-        </w:rPr>
-        <w:t xml:space="preserve"> a los requisitos </w:t>
-      </w:r>
-      <w:r>
-        <w:rPr>
-          <w:highlight w:val="white"/>
-        </w:rPr>
-        <w:t>iníciales</w:t>
-      </w:r>
-      <w:r>
-        <w:rPr>
-          <w:highlight w:val="white"/>
-        </w:rPr>
-        <w:t xml:space="preserve"> que el cliente no tuvo en </w:t>
-      </w:r>
-      <w:r>
-        <w:rPr>
-          <w:highlight w:val="white"/>
-        </w:rPr>
-        <w:t>cuenta, se</w:t>
-      </w:r>
-      <w:r>
-        <w:rPr>
-          <w:highlight w:val="white"/>
-        </w:rPr>
-        <w:t xml:space="preserve"> le pedirá una especifica</w:t>
-      </w:r>
-      <w:r>
-        <w:rPr>
-          <w:highlight w:val="white"/>
-        </w:rPr>
-        <w:t xml:space="preserve">ción de los cambios que desee y se le presentara un presupuesto condicionado por los nuevos cambios. </w:t>
-      </w:r>
-    </w:p>
-    <w:p>
-      <w:pPr>
-        <w:pStyle w:val="normal0"/>
-        <w:ind w:left="600"/>
-        <w:jc w:val="both"/>
-      </w:pPr>
-      <w:bookmarkStart w:id="77" w:name="h.ihv636" w:colFirst="0" w:colLast="0"/>
-      <w:bookmarkEnd w:id="77"/>
     </w:p>
     <w:p>
       <w:pPr>
@@ -4649,8 +4867,8 @@
         <w:ind w:hanging="720"/>
         <w:jc w:val="both"/>
       </w:pPr>
-      <w:bookmarkStart w:id="78" w:name="h.32hioqz" w:colFirst="0" w:colLast="0"/>
-      <w:bookmarkEnd w:id="78"/>
+      <w:bookmarkStart w:id="77" w:name="h.32hioqz" w:colFirst="0" w:colLast="0"/>
+      <w:bookmarkEnd w:id="77"/>
       <w:r>
         <w:rPr>
           <w:b/>
@@ -4665,8 +4883,8 @@
         <w:ind w:left="600"/>
         <w:jc w:val="both"/>
       </w:pPr>
-      <w:bookmarkStart w:id="79" w:name="h.i2ce15bts0up" w:colFirst="0" w:colLast="0"/>
-      <w:bookmarkEnd w:id="79"/>
+      <w:bookmarkStart w:id="78" w:name="h.i2ce15bts0up" w:colFirst="0" w:colLast="0"/>
+      <w:bookmarkEnd w:id="78"/>
       <w:r>
         <w:rPr>
           <w:i/>
@@ -4701,8 +4919,8 @@
         <w:ind w:hanging="720"/>
         <w:jc w:val="both"/>
       </w:pPr>
-      <w:bookmarkStart w:id="80" w:name="h.1hmsyys" w:colFirst="0" w:colLast="0"/>
-      <w:bookmarkEnd w:id="80"/>
+      <w:bookmarkStart w:id="79" w:name="h.1hmsyys" w:colFirst="0" w:colLast="0"/>
+      <w:bookmarkEnd w:id="79"/>
       <w:r>
         <w:rPr>
           <w:b/>
@@ -4717,8 +4935,8 @@
         <w:ind w:left="600"/>
         <w:jc w:val="both"/>
       </w:pPr>
-      <w:bookmarkStart w:id="81" w:name="h.rsizm6248h5q" w:colFirst="0" w:colLast="0"/>
-      <w:bookmarkEnd w:id="81"/>
+      <w:bookmarkStart w:id="80" w:name="h.rsizm6248h5q" w:colFirst="0" w:colLast="0"/>
+      <w:bookmarkEnd w:id="80"/>
       <w:r>
         <w:rPr>
           <w:i/>
@@ -4756,8 +4974,8 @@
           <w:b/>
         </w:rPr>
       </w:pPr>
-      <w:bookmarkStart w:id="82" w:name="h.11jprmslhav8" w:colFirst="0" w:colLast="0"/>
-      <w:bookmarkEnd w:id="82"/>
+      <w:bookmarkStart w:id="81" w:name="h.11jprmslhav8" w:colFirst="0" w:colLast="0"/>
+      <w:bookmarkEnd w:id="81"/>
       <w:r>
         <w:rPr>
           <w:b/>
@@ -4772,10 +4990,22 @@
         <w:ind w:left="600"/>
         <w:jc w:val="both"/>
       </w:pPr>
-      <w:bookmarkStart w:id="83" w:name="h.9vg2xt7bfkxo" w:colFirst="0" w:colLast="0"/>
+      <w:bookmarkStart w:id="82" w:name="h.9vg2xt7bfkxo" w:colFirst="0" w:colLast="0"/>
+      <w:bookmarkEnd w:id="82"/>
+      <w:r>
+        <w:t>Los documentos son:</w:t>
+      </w:r>
+    </w:p>
+    <w:p>
+      <w:pPr>
+        <w:pStyle w:val="normal0"/>
+        <w:ind w:left="600"/>
+        <w:jc w:val="both"/>
+      </w:pPr>
+      <w:bookmarkStart w:id="83" w:name="h.nqcx35fipfrr" w:colFirst="0" w:colLast="0"/>
       <w:bookmarkEnd w:id="83"/>
       <w:r>
-        <w:t>Los documentos son:</w:t>
+        <w:t>-Documento de la entrevista;</w:t>
       </w:r>
     </w:p>
     <w:p>
@@ -4784,13 +5014,10 @@
         <w:ind w:left="600"/>
         <w:jc w:val="both"/>
       </w:pPr>
-      <w:bookmarkStart w:id="84" w:name="h.nqcx35fipfrr" w:colFirst="0" w:colLast="0"/>
+      <w:bookmarkStart w:id="84" w:name="h.4y2ww4kz8ecr" w:colFirst="0" w:colLast="0"/>
       <w:bookmarkEnd w:id="84"/>
       <w:r>
-        <w:t>-Documento de la e</w:t>
-      </w:r>
-      <w:r>
-        <w:t>ntrevista;</w:t>
+        <w:t>-Documento SRS;</w:t>
       </w:r>
     </w:p>
     <w:p>
@@ -4799,10 +5026,10 @@
         <w:ind w:left="600"/>
         <w:jc w:val="both"/>
       </w:pPr>
-      <w:bookmarkStart w:id="85" w:name="h.4y2ww4kz8ecr" w:colFirst="0" w:colLast="0"/>
+      <w:bookmarkStart w:id="85" w:name="h.fduvesz8qu47" w:colFirst="0" w:colLast="0"/>
       <w:bookmarkEnd w:id="85"/>
       <w:r>
-        <w:t>-Documento SRS;</w:t>
+        <w:t>-Pila de producto (historias de usuario);</w:t>
       </w:r>
     </w:p>
     <w:p>
@@ -4811,10 +5038,10 @@
         <w:ind w:left="600"/>
         <w:jc w:val="both"/>
       </w:pPr>
-      <w:bookmarkStart w:id="86" w:name="h.fduvesz8qu47" w:colFirst="0" w:colLast="0"/>
+      <w:bookmarkStart w:id="86" w:name="h.d69d0ekwli87" w:colFirst="0" w:colLast="0"/>
       <w:bookmarkEnd w:id="86"/>
       <w:r>
-        <w:t>-Pila de producto (historias de usuario);</w:t>
+        <w:t>-PGP;</w:t>
       </w:r>
     </w:p>
     <w:p>
@@ -4823,10 +5050,10 @@
         <w:ind w:left="600"/>
         <w:jc w:val="both"/>
       </w:pPr>
-      <w:bookmarkStart w:id="87" w:name="h.d69d0ekwli87" w:colFirst="0" w:colLast="0"/>
+      <w:bookmarkStart w:id="87" w:name="h.acx3wku1vg8y" w:colFirst="0" w:colLast="0"/>
       <w:bookmarkEnd w:id="87"/>
       <w:r>
-        <w:t>-PGP;</w:t>
+        <w:t>-DER;</w:t>
       </w:r>
     </w:p>
     <w:p>
@@ -4835,20 +5062,8 @@
         <w:ind w:left="600"/>
         <w:jc w:val="both"/>
       </w:pPr>
-      <w:bookmarkStart w:id="88" w:name="h.acx3wku1vg8y" w:colFirst="0" w:colLast="0"/>
+      <w:bookmarkStart w:id="88" w:name="h.2grqrue" w:colFirst="0" w:colLast="0"/>
       <w:bookmarkEnd w:id="88"/>
-      <w:r>
-        <w:t>-DER;</w:t>
-      </w:r>
-    </w:p>
-    <w:p>
-      <w:pPr>
-        <w:pStyle w:val="normal0"/>
-        <w:ind w:left="600"/>
-        <w:jc w:val="both"/>
-      </w:pPr>
-      <w:bookmarkStart w:id="89" w:name="h.2grqrue" w:colFirst="0" w:colLast="0"/>
-      <w:bookmarkEnd w:id="89"/>
       <w:r>
         <w:t>-Otros documentos intermedios borradores.</w:t>
       </w:r>
@@ -4879,8 +5094,8 @@
         <w:ind w:left="600"/>
         <w:jc w:val="both"/>
       </w:pPr>
-      <w:bookmarkStart w:id="90" w:name="h.56ymsj6nfcm7" w:colFirst="0" w:colLast="0"/>
-      <w:bookmarkEnd w:id="90"/>
+      <w:bookmarkStart w:id="89" w:name="h.56ymsj6nfcm7" w:colFirst="0" w:colLast="0"/>
+      <w:bookmarkEnd w:id="89"/>
       <w:r>
         <w:rPr>
           <w:i/>
@@ -4915,8 +5130,8 @@
         <w:ind w:hanging="720"/>
         <w:jc w:val="both"/>
       </w:pPr>
-      <w:bookmarkStart w:id="91" w:name="h.vx1227" w:colFirst="0" w:colLast="0"/>
-      <w:bookmarkEnd w:id="91"/>
+      <w:bookmarkStart w:id="90" w:name="h.vx1227" w:colFirst="0" w:colLast="0"/>
+      <w:bookmarkEnd w:id="90"/>
       <w:r>
         <w:rPr>
           <w:b/>
@@ -4931,8 +5146,8 @@
         <w:ind w:left="600"/>
         <w:jc w:val="both"/>
       </w:pPr>
-      <w:bookmarkStart w:id="92" w:name="h.yor24avipotd" w:colFirst="0" w:colLast="0"/>
-      <w:bookmarkEnd w:id="92"/>
+      <w:bookmarkStart w:id="91" w:name="h.yor24avipotd" w:colFirst="0" w:colLast="0"/>
+      <w:bookmarkEnd w:id="91"/>
       <w:r>
         <w:rPr>
           <w:i/>
@@ -4967,14 +5182,13 @@
         <w:ind w:hanging="720"/>
         <w:jc w:val="both"/>
       </w:pPr>
-      <w:bookmarkStart w:id="93" w:name="h.3fwokq0" w:colFirst="0" w:colLast="0"/>
-      <w:bookmarkEnd w:id="93"/>
+      <w:bookmarkStart w:id="92" w:name="h.3fwokq0" w:colFirst="0" w:colLast="0"/>
+      <w:bookmarkEnd w:id="92"/>
       <w:r>
         <w:rPr>
           <w:b/>
           <w:sz w:val="28"/>
         </w:rPr>
-        <w:lastRenderedPageBreak/>
         <w:t>Plan de resolución de problemas</w:t>
       </w:r>
     </w:p>
@@ -4984,8 +5198,8 @@
         <w:ind w:left="600"/>
         <w:jc w:val="both"/>
       </w:pPr>
-      <w:bookmarkStart w:id="94" w:name="h.eid9k5709nyd" w:colFirst="0" w:colLast="0"/>
-      <w:bookmarkEnd w:id="94"/>
+      <w:bookmarkStart w:id="93" w:name="h.eid9k5709nyd" w:colFirst="0" w:colLast="0"/>
+      <w:bookmarkEnd w:id="93"/>
       <w:r>
         <w:rPr>
           <w:i/>
@@ -5020,8 +5234,8 @@
         <w:ind w:hanging="720"/>
         <w:jc w:val="both"/>
       </w:pPr>
-      <w:bookmarkStart w:id="95" w:name="h.1v1yuxt" w:colFirst="0" w:colLast="0"/>
-      <w:bookmarkEnd w:id="95"/>
+      <w:bookmarkStart w:id="94" w:name="h.1v1yuxt" w:colFirst="0" w:colLast="0"/>
+      <w:bookmarkEnd w:id="94"/>
       <w:r>
         <w:rPr>
           <w:b/>
@@ -5036,8 +5250,8 @@
         <w:ind w:left="600"/>
         <w:jc w:val="both"/>
       </w:pPr>
-      <w:bookmarkStart w:id="96" w:name="h.hjkji5frd1z0" w:colFirst="0" w:colLast="0"/>
-      <w:bookmarkEnd w:id="96"/>
+      <w:bookmarkStart w:id="95" w:name="h.hjkji5frd1z0" w:colFirst="0" w:colLast="0"/>
+      <w:bookmarkEnd w:id="95"/>
       <w:r>
         <w:rPr>
           <w:i/>
@@ -5072,13 +5286,14 @@
         <w:ind w:hanging="720"/>
         <w:jc w:val="both"/>
       </w:pPr>
-      <w:bookmarkStart w:id="97" w:name="h.4f1mdlm" w:colFirst="0" w:colLast="0"/>
-      <w:bookmarkEnd w:id="97"/>
+      <w:bookmarkStart w:id="96" w:name="h.4f1mdlm" w:colFirst="0" w:colLast="0"/>
+      <w:bookmarkEnd w:id="96"/>
       <w:r>
         <w:rPr>
           <w:b/>
           <w:sz w:val="28"/>
         </w:rPr>
+        <w:lastRenderedPageBreak/>
         <w:t>Plan de mejoras en el proceso</w:t>
       </w:r>
     </w:p>
@@ -5088,8 +5303,8 @@
         <w:ind w:left="600"/>
         <w:jc w:val="both"/>
       </w:pPr>
-      <w:bookmarkStart w:id="98" w:name="h.5k4spkftytq6" w:colFirst="0" w:colLast="0"/>
-      <w:bookmarkEnd w:id="98"/>
+      <w:bookmarkStart w:id="97" w:name="h.5k4spkftytq6" w:colFirst="0" w:colLast="0"/>
+      <w:bookmarkEnd w:id="97"/>
       <w:r>
         <w:rPr>
           <w:i/>
@@ -5124,8 +5339,8 @@
         <w:ind w:hanging="360"/>
         <w:jc w:val="both"/>
       </w:pPr>
-      <w:bookmarkStart w:id="99" w:name="h.2u6wntf" w:colFirst="0" w:colLast="0"/>
-      <w:bookmarkEnd w:id="99"/>
+      <w:bookmarkStart w:id="98" w:name="h.2u6wntf" w:colFirst="0" w:colLast="0"/>
+      <w:bookmarkEnd w:id="98"/>
       <w:r>
         <w:rPr>
           <w:b/>
@@ -5141,10 +5356,7 @@
         <w:jc w:val="both"/>
       </w:pPr>
       <w:r>
-        <w:t xml:space="preserve">Plan de mantenimiento: se realizara un mantenimiento del sistema cada 6 meses durante un </w:t>
-      </w:r>
-      <w:r>
-        <w:t>año.</w:t>
+        <w:t>Plan de mantenimiento: se realizara un mantenimiento del sistema cada 6 meses durante un año.</w:t>
       </w:r>
     </w:p>
     <w:p>
@@ -5526,7 +5738,7 @@
             <w:rPr>
               <w:noProof/>
             </w:rPr>
-            <w:t>1</w:t>
+            <w:t>8</w:t>
           </w:r>
           <w:r>
             <w:fldChar w:fldCharType="end"/>
@@ -5568,9 +5780,9 @@
 <file path=word/numbering.xml><?xml version="1.0" encoding="utf-8"?>
 <w:numbering xmlns:ve="http://schemas.openxmlformats.org/markup-compatibility/2006" xmlns:o="urn:schemas-microsoft-com:office:office" xmlns:r="http://schemas.openxmlformats.org/officeDocument/2006/relationships" xmlns:m="http://schemas.openxmlformats.org/officeDocument/2006/math" xmlns:v="urn:schemas-microsoft-com:vml" xmlns:wp="http://schemas.openxmlformats.org/drawingml/2006/wordprocessingDrawing" xmlns:w10="urn:schemas-microsoft-com:office:word" xmlns:w="http://schemas.openxmlformats.org/wordprocessingml/2006/main" xmlns:wne="http://schemas.microsoft.com/office/word/2006/wordml">
   <w:abstractNum w:abstractNumId="0">
-    <w:nsid w:val="6CF846DE"/>
+    <w:nsid w:val="4C860424"/>
     <w:multiLevelType w:val="multilevel"/>
-    <w:tmpl w:val="57D60300"/>
+    <w:tmpl w:val="2488C142"/>
     <w:lvl w:ilvl="0">
       <w:start w:val="1"/>
       <w:numFmt w:val="decimal"/>
@@ -5681,7 +5893,124 @@
       </w:rPr>
     </w:lvl>
   </w:abstractNum>
+  <w:abstractNum w:abstractNumId="1">
+    <w:nsid w:val="6CF846DE"/>
+    <w:multiLevelType w:val="multilevel"/>
+    <w:tmpl w:val="57D60300"/>
+    <w:lvl w:ilvl="0">
+      <w:start w:val="1"/>
+      <w:numFmt w:val="decimal"/>
+      <w:lvlText w:val="%1"/>
+      <w:lvlJc w:val="left"/>
+      <w:pPr>
+        <w:ind w:left="360" w:firstLine="0"/>
+      </w:pPr>
+      <w:rPr>
+        <w:vertAlign w:val="baseline"/>
+      </w:rPr>
+    </w:lvl>
+    <w:lvl w:ilvl="1">
+      <w:start w:val="1"/>
+      <w:numFmt w:val="decimal"/>
+      <w:lvlText w:val="%1.%2"/>
+      <w:lvlJc w:val="left"/>
+      <w:pPr>
+        <w:ind w:left="1440" w:firstLine="720"/>
+      </w:pPr>
+      <w:rPr>
+        <w:color w:val="000000"/>
+        <w:vertAlign w:val="baseline"/>
+      </w:rPr>
+    </w:lvl>
+    <w:lvl w:ilvl="2">
+      <w:start w:val="1"/>
+      <w:numFmt w:val="decimal"/>
+      <w:lvlText w:val="%1.%2.%3"/>
+      <w:lvlJc w:val="left"/>
+      <w:pPr>
+        <w:ind w:left="5220" w:firstLine="4500"/>
+      </w:pPr>
+      <w:rPr>
+        <w:vertAlign w:val="baseline"/>
+      </w:rPr>
+    </w:lvl>
+    <w:lvl w:ilvl="3">
+      <w:start w:val="1"/>
+      <w:numFmt w:val="decimal"/>
+      <w:lvlText w:val="%1.%2.%3.%4"/>
+      <w:lvlJc w:val="left"/>
+      <w:pPr>
+        <w:ind w:left="2880" w:firstLine="1800"/>
+      </w:pPr>
+      <w:rPr>
+        <w:vertAlign w:val="baseline"/>
+      </w:rPr>
+    </w:lvl>
+    <w:lvl w:ilvl="4">
+      <w:start w:val="1"/>
+      <w:numFmt w:val="decimal"/>
+      <w:lvlText w:val="%1.%2.%3.%4.%5"/>
+      <w:lvlJc w:val="left"/>
+      <w:pPr>
+        <w:ind w:left="3480" w:firstLine="2400"/>
+      </w:pPr>
+      <w:rPr>
+        <w:vertAlign w:val="baseline"/>
+      </w:rPr>
+    </w:lvl>
+    <w:lvl w:ilvl="5">
+      <w:start w:val="1"/>
+      <w:numFmt w:val="decimal"/>
+      <w:lvlText w:val="%1.%2.%3.%4.%5.%6"/>
+      <w:lvlJc w:val="left"/>
+      <w:pPr>
+        <w:ind w:left="4440" w:firstLine="3000"/>
+      </w:pPr>
+      <w:rPr>
+        <w:vertAlign w:val="baseline"/>
+      </w:rPr>
+    </w:lvl>
+    <w:lvl w:ilvl="6">
+      <w:start w:val="1"/>
+      <w:numFmt w:val="decimal"/>
+      <w:lvlText w:val="%1.%2.%3.%4.%5.%6.%7"/>
+      <w:lvlJc w:val="left"/>
+      <w:pPr>
+        <w:ind w:left="5040" w:firstLine="3600"/>
+      </w:pPr>
+      <w:rPr>
+        <w:vertAlign w:val="baseline"/>
+      </w:rPr>
+    </w:lvl>
+    <w:lvl w:ilvl="7">
+      <w:start w:val="1"/>
+      <w:numFmt w:val="decimal"/>
+      <w:lvlText w:val="%1.%2.%3.%4.%5.%6.%7.%8"/>
+      <w:lvlJc w:val="left"/>
+      <w:pPr>
+        <w:ind w:left="6000" w:firstLine="4200"/>
+      </w:pPr>
+      <w:rPr>
+        <w:vertAlign w:val="baseline"/>
+      </w:rPr>
+    </w:lvl>
+    <w:lvl w:ilvl="8">
+      <w:start w:val="1"/>
+      <w:numFmt w:val="decimal"/>
+      <w:lvlText w:val="%1.%2.%3.%4.%5.%6.%7.%8.%9"/>
+      <w:lvlJc w:val="left"/>
+      <w:pPr>
+        <w:ind w:left="6960" w:firstLine="4800"/>
+      </w:pPr>
+      <w:rPr>
+        <w:vertAlign w:val="baseline"/>
+      </w:rPr>
+    </w:lvl>
+  </w:abstractNum>
   <w:num w:numId="1">
+    <w:abstractNumId w:val="1"/>
+  </w:num>
+  <w:num w:numId="2">
     <w:abstractNumId w:val="0"/>
   </w:num>
 </w:numbering>
@@ -5841,6 +6170,7 @@
   <w:style w:type="paragraph" w:default="1" w:styleId="Normal">
     <w:name w:val="Normal"/>
     <w:qFormat/>
+    <w:rsid w:val="000E6E8E"/>
   </w:style>
   <w:style w:type="paragraph" w:styleId="Ttulo1">
     <w:name w:val="heading 1"/>
@@ -6206,6 +6536,33 @@
     <w:semiHidden/>
     <w:rsid w:val="00031910"/>
   </w:style>
+  <w:style w:type="paragraph" w:styleId="NormalWeb">
+    <w:name w:val="Normal (Web)"/>
+    <w:basedOn w:val="Normal"/>
+    <w:uiPriority w:val="99"/>
+    <w:unhideWhenUsed/>
+    <w:rsid w:val="000F00C6"/>
+    <w:pPr>
+      <w:spacing w:before="100" w:beforeAutospacing="1" w:after="100" w:afterAutospacing="1"/>
+    </w:pPr>
+    <w:rPr>
+      <w:rFonts w:ascii="Times New Roman" w:eastAsia="Times New Roman" w:hAnsi="Times New Roman" w:cs="Times New Roman"/>
+      <w:color w:val="auto"/>
+      <w:sz w:val="24"/>
+      <w:szCs w:val="24"/>
+    </w:rPr>
+  </w:style>
+  <w:style w:type="paragraph" w:styleId="Prrafodelista">
+    <w:name w:val="List Paragraph"/>
+    <w:basedOn w:val="Normal"/>
+    <w:uiPriority w:val="34"/>
+    <w:qFormat/>
+    <w:rsid w:val="004839B1"/>
+    <w:pPr>
+      <w:ind w:left="720"/>
+      <w:contextualSpacing/>
+    </w:pPr>
+  </w:style>
 </w:styles>
 </file>
 

</xml_diff>

<commit_message>
un pequeño cambio en el PGP
</commit_message>
<xml_diff>
--- a/Documentación/PGP-Bestnid-SSO.docx
+++ b/Documentación/PGP-Bestnid-SSO.docx
@@ -5701,7 +5701,13 @@
             <w:rPr>
               <w:color w:val="241A61"/>
             </w:rPr>
-            <w:t xml:space="preserve"> 1.0</w:t>
+            <w:t xml:space="preserve"> 2</w:t>
+          </w:r>
+          <w:r>
+            <w:rPr>
+              <w:color w:val="241A61"/>
+            </w:rPr>
+            <w:t>.0</w:t>
           </w:r>
           <w:r>
             <w:rPr>
@@ -5738,7 +5744,7 @@
             <w:rPr>
               <w:noProof/>
             </w:rPr>
-            <w:t>8</w:t>
+            <w:t>1</w:t>
           </w:r>
           <w:r>
             <w:fldChar w:fldCharType="end"/>

</xml_diff>

<commit_message>
otro pequeño cambio en el PGP
</commit_message>
<xml_diff>
--- a/Documentación/PGP-Bestnid-SSO.docx
+++ b/Documentación/PGP-Bestnid-SSO.docx
@@ -1043,41 +1043,6 @@
     <w:p>
       <w:pPr>
         <w:pStyle w:val="normal0"/>
-        <w:tabs>
-          <w:tab w:val="center" w:pos="4252"/>
-          <w:tab w:val="right" w:pos="8504"/>
-        </w:tabs>
-        <w:jc w:val="both"/>
-      </w:pPr>
-    </w:p>
-    <w:p>
-      <w:pPr>
-        <w:pStyle w:val="normal0"/>
-        <w:tabs>
-          <w:tab w:val="center" w:pos="4252"/>
-          <w:tab w:val="right" w:pos="8504"/>
-        </w:tabs>
-        <w:jc w:val="both"/>
-      </w:pPr>
-    </w:p>
-    <w:p>
-      <w:pPr>
-        <w:pStyle w:val="normal0"/>
-        <w:tabs>
-          <w:tab w:val="center" w:pos="4252"/>
-          <w:tab w:val="right" w:pos="8504"/>
-        </w:tabs>
-        <w:jc w:val="both"/>
-      </w:pPr>
-    </w:p>
-    <w:p>
-      <w:pPr>
-        <w:pStyle w:val="normal0"/>
-      </w:pPr>
-    </w:p>
-    <w:p>
-      <w:pPr>
-        <w:pStyle w:val="normal0"/>
         <w:widowControl w:val="0"/>
         <w:spacing w:line="276" w:lineRule="auto"/>
       </w:pPr>
@@ -1101,6 +1066,7 @@
           <w:b/>
           <w:sz w:val="32"/>
         </w:rPr>
+        <w:lastRenderedPageBreak/>
         <w:t>Introducción</w:t>
       </w:r>
     </w:p>
@@ -1606,6 +1572,7 @@
           <w:b/>
           <w:sz w:val="32"/>
         </w:rPr>
+        <w:lastRenderedPageBreak/>
         <w:t>Documentos referenciados</w:t>
       </w:r>
     </w:p>
@@ -5744,7 +5711,7 @@
             <w:rPr>
               <w:noProof/>
             </w:rPr>
-            <w:t>1</w:t>
+            <w:t>2</w:t>
           </w:r>
           <w:r>
             <w:fldChar w:fldCharType="end"/>

</xml_diff>

<commit_message>
un ultimo pequeño cambio en el PGP :satisfied:
</commit_message>
<xml_diff>
--- a/Documentación/PGP-Bestnid-SSO.docx
+++ b/Documentación/PGP-Bestnid-SSO.docx
@@ -222,7 +222,14 @@
           <w:color w:val="241A61"/>
           <w:sz w:val="22"/>
         </w:rPr>
-        <w:t>Revisión  1.0</w:t>
+        <w:t>Revisión  2</w:t>
+      </w:r>
+      <w:r>
+        <w:rPr>
+          <w:color w:val="241A61"/>
+          <w:sz w:val="22"/>
+        </w:rPr>
+        <w:t>.0</w:t>
       </w:r>
     </w:p>
     <w:p>
@@ -5711,7 +5718,7 @@
             <w:rPr>
               <w:noProof/>
             </w:rPr>
-            <w:t>2</w:t>
+            <w:t>1</w:t>
           </w:r>
           <w:r>
             <w:fldChar w:fldCharType="end"/>

</xml_diff>